<commit_message>
Position Map Tool Design
Completed design ideas for the algorithm that will be required in order to implement #6.
</commit_message>
<xml_diff>
--- a/Design/Ship Ideas/Programming Ship Design.docx
+++ b/Design/Ship Ideas/Programming Ship Design.docx
@@ -251,7 +251,6 @@
           <w:szCs w:val="24"/>
         </w:rPr>
       </w:pPr>
-      <w:proofErr w:type="spellStart"/>
       <w:r>
         <w:rPr>
           <w:rFonts w:ascii="Helvetica" w:hAnsi="Helvetica" w:cs="Helvetica"/>
@@ -260,7 +259,6 @@
         </w:rPr>
         <w:t>Color</w:t>
       </w:r>
-      <w:proofErr w:type="spellEnd"/>
       <w:r>
         <w:rPr>
           <w:rFonts w:ascii="Helvetica" w:hAnsi="Helvetica" w:cs="Helvetica"/>
@@ -301,7 +299,6 @@
           <w:szCs w:val="24"/>
         </w:rPr>
       </w:pPr>
-      <w:proofErr w:type="spellStart"/>
       <w:r>
         <w:rPr>
           <w:rFonts w:ascii="Helvetica" w:hAnsi="Helvetica" w:cs="Helvetica"/>
@@ -310,7 +307,6 @@
         </w:rPr>
         <w:t>Color</w:t>
       </w:r>
-      <w:proofErr w:type="spellEnd"/>
       <w:r>
         <w:rPr>
           <w:rFonts w:ascii="Helvetica" w:hAnsi="Helvetica" w:cs="Helvetica"/>
@@ -351,7 +347,6 @@
           <w:szCs w:val="24"/>
         </w:rPr>
       </w:pPr>
-      <w:proofErr w:type="spellStart"/>
       <w:r>
         <w:rPr>
           <w:rFonts w:ascii="Helvetica" w:hAnsi="Helvetica" w:cs="Helvetica"/>
@@ -360,7 +355,6 @@
         </w:rPr>
         <w:t>Color</w:t>
       </w:r>
-      <w:proofErr w:type="spellEnd"/>
       <w:r>
         <w:rPr>
           <w:rFonts w:ascii="Helvetica" w:hAnsi="Helvetica" w:cs="Helvetica"/>
@@ -447,18 +441,8 @@
           <w:sz w:val="24"/>
           <w:szCs w:val="24"/>
         </w:rPr>
-        <w:t xml:space="preserve">Float – </w:t>
-      </w:r>
-      <w:proofErr w:type="spellStart"/>
-      <w:r>
-        <w:rPr>
-          <w:rFonts w:ascii="Helvetica" w:hAnsi="Helvetica" w:cs="Helvetica"/>
-          <w:sz w:val="24"/>
-          <w:szCs w:val="24"/>
-        </w:rPr>
-        <w:t>MaxDurability</w:t>
-      </w:r>
-      <w:proofErr w:type="spellEnd"/>
+        <w:t>Float – MaxDurability</w:t>
+      </w:r>
     </w:p>
     <w:p>
       <w:pPr>
@@ -497,18 +481,8 @@
           <w:sz w:val="24"/>
           <w:szCs w:val="24"/>
         </w:rPr>
-        <w:t xml:space="preserve">Mesh – </w:t>
-      </w:r>
-      <w:proofErr w:type="spellStart"/>
-      <w:r>
-        <w:rPr>
-          <w:rFonts w:ascii="Helvetica" w:hAnsi="Helvetica" w:cs="Helvetica"/>
-          <w:sz w:val="24"/>
-          <w:szCs w:val="24"/>
-        </w:rPr>
-        <w:t>ComponentMesh</w:t>
-      </w:r>
-      <w:proofErr w:type="spellEnd"/>
+        <w:t>Mesh – ComponentMesh</w:t>
+      </w:r>
     </w:p>
     <w:p>
       <w:pPr>
@@ -541,23 +515,13 @@
           <w:szCs w:val="24"/>
         </w:rPr>
       </w:pPr>
-      <w:proofErr w:type="spellStart"/>
-      <w:r>
-        <w:rPr>
-          <w:rFonts w:ascii="Helvetica" w:hAnsi="Helvetica" w:cs="Helvetica"/>
-          <w:sz w:val="24"/>
-          <w:szCs w:val="24"/>
-        </w:rPr>
-        <w:t>GameObject</w:t>
-      </w:r>
-      <w:proofErr w:type="spellEnd"/>
-      <w:r>
-        <w:rPr>
-          <w:rFonts w:ascii="Helvetica" w:hAnsi="Helvetica" w:cs="Helvetica"/>
-          <w:sz w:val="24"/>
-          <w:szCs w:val="24"/>
-        </w:rPr>
-        <w:t xml:space="preserve"> </w:t>
+      <w:r>
+        <w:rPr>
+          <w:rFonts w:ascii="Helvetica" w:hAnsi="Helvetica" w:cs="Helvetica"/>
+          <w:sz w:val="24"/>
+          <w:szCs w:val="24"/>
+        </w:rPr>
+        <w:t xml:space="preserve">GameObject </w:t>
       </w:r>
       <w:r>
         <w:rPr>
@@ -573,18 +537,8 @@
           <w:sz w:val="24"/>
           <w:szCs w:val="24"/>
         </w:rPr>
-        <w:t xml:space="preserve"> </w:t>
-      </w:r>
-      <w:proofErr w:type="spellStart"/>
-      <w:r>
-        <w:rPr>
-          <w:rFonts w:ascii="Helvetica" w:hAnsi="Helvetica" w:cs="Helvetica"/>
-          <w:sz w:val="24"/>
-          <w:szCs w:val="24"/>
-        </w:rPr>
-        <w:t>shipGameObject</w:t>
-      </w:r>
-      <w:proofErr w:type="spellEnd"/>
+        <w:t xml:space="preserve"> shipGameObject</w:t>
+      </w:r>
     </w:p>
     <w:p>
       <w:pPr>
@@ -617,23 +571,13 @@
           <w:szCs w:val="24"/>
         </w:rPr>
       </w:pPr>
-      <w:proofErr w:type="spellStart"/>
-      <w:r>
-        <w:rPr>
-          <w:rFonts w:ascii="Helvetica" w:hAnsi="Helvetica" w:cs="Helvetica"/>
-          <w:sz w:val="24"/>
-          <w:szCs w:val="24"/>
-        </w:rPr>
-        <w:t>Enum</w:t>
-      </w:r>
-      <w:proofErr w:type="spellEnd"/>
-      <w:r>
-        <w:rPr>
-          <w:rFonts w:ascii="Helvetica" w:hAnsi="Helvetica" w:cs="Helvetica"/>
-          <w:sz w:val="24"/>
-          <w:szCs w:val="24"/>
-        </w:rPr>
-        <w:t xml:space="preserve"> </w:t>
+      <w:r>
+        <w:rPr>
+          <w:rFonts w:ascii="Helvetica" w:hAnsi="Helvetica" w:cs="Helvetica"/>
+          <w:sz w:val="24"/>
+          <w:szCs w:val="24"/>
+        </w:rPr>
+        <w:t xml:space="preserve">Enum </w:t>
       </w:r>
       <w:r>
         <w:rPr>
@@ -649,18 +593,8 @@
           <w:sz w:val="24"/>
           <w:szCs w:val="24"/>
         </w:rPr>
-        <w:t xml:space="preserve"> </w:t>
-      </w:r>
-      <w:proofErr w:type="spellStart"/>
-      <w:r>
-        <w:rPr>
-          <w:rFonts w:ascii="Helvetica" w:hAnsi="Helvetica" w:cs="Helvetica"/>
-          <w:sz w:val="24"/>
-          <w:szCs w:val="24"/>
-        </w:rPr>
-        <w:t>ComponentType</w:t>
-      </w:r>
-      <w:proofErr w:type="spellEnd"/>
+        <w:t xml:space="preserve"> ComponentType</w:t>
+      </w:r>
     </w:p>
     <w:p>
       <w:pPr>
@@ -699,25 +633,7 @@
           <w:sz w:val="24"/>
           <w:szCs w:val="24"/>
         </w:rPr>
-        <w:t xml:space="preserve">Float – </w:t>
-      </w:r>
-      <w:proofErr w:type="spellStart"/>
-      <w:r>
-        <w:rPr>
-          <w:rFonts w:ascii="Helvetica" w:hAnsi="Helvetica" w:cs="Helvetica"/>
-          <w:sz w:val="24"/>
-          <w:szCs w:val="24"/>
-        </w:rPr>
-        <w:t>PowerContribution</w:t>
-      </w:r>
-      <w:proofErr w:type="spellEnd"/>
-      <w:r>
-        <w:rPr>
-          <w:rFonts w:ascii="Helvetica" w:hAnsi="Helvetica" w:cs="Helvetica"/>
-          <w:sz w:val="24"/>
-          <w:szCs w:val="24"/>
-        </w:rPr>
-        <w:t xml:space="preserve"> – Can be negative or positive, all power contribution on all components of a ship added together to see overall power net.</w:t>
+        <w:t>Float – PowerContribution – Can be negative or positive, all power contribution on all components of a ship added together to see overall power net.</w:t>
       </w:r>
     </w:p>
     <w:p>
@@ -790,43 +706,7 @@
           <w:szCs w:val="24"/>
         </w:rPr>
         <w:tab/>
-        <w:t xml:space="preserve">A component can have the </w:t>
-      </w:r>
-      <w:proofErr w:type="spellStart"/>
-      <w:r>
-        <w:rPr>
-          <w:rFonts w:ascii="Helvetica" w:hAnsi="Helvetica" w:cs="Helvetica"/>
-          <w:sz w:val="24"/>
-          <w:szCs w:val="24"/>
-        </w:rPr>
-        <w:t>componentType</w:t>
-      </w:r>
-      <w:proofErr w:type="spellEnd"/>
-      <w:r>
-        <w:rPr>
-          <w:rFonts w:ascii="Helvetica" w:hAnsi="Helvetica" w:cs="Helvetica"/>
-          <w:sz w:val="24"/>
-          <w:szCs w:val="24"/>
-        </w:rPr>
-        <w:t xml:space="preserve"> </w:t>
-      </w:r>
-      <w:proofErr w:type="spellStart"/>
-      <w:r>
-        <w:rPr>
-          <w:rFonts w:ascii="Helvetica" w:hAnsi="Helvetica" w:cs="Helvetica"/>
-          <w:sz w:val="24"/>
-          <w:szCs w:val="24"/>
-        </w:rPr>
-        <w:t>enum</w:t>
-      </w:r>
-      <w:proofErr w:type="spellEnd"/>
-      <w:r>
-        <w:rPr>
-          <w:rFonts w:ascii="Helvetica" w:hAnsi="Helvetica" w:cs="Helvetica"/>
-          <w:sz w:val="24"/>
-          <w:szCs w:val="24"/>
-        </w:rPr>
-        <w:t xml:space="preserve"> values:</w:t>
+        <w:t>A component can have the componentType enum values:</w:t>
       </w:r>
     </w:p>
     <w:p>
@@ -1198,7 +1078,6 @@
           <w:szCs w:val="24"/>
         </w:rPr>
       </w:pPr>
-      <w:proofErr w:type="spellStart"/>
       <w:r>
         <w:rPr>
           <w:rFonts w:ascii="Helvetica" w:hAnsi="Helvetica" w:cs="Helvetica"/>
@@ -1207,7 +1086,6 @@
         </w:rPr>
         <w:t>OnActivate</w:t>
       </w:r>
-      <w:proofErr w:type="spellEnd"/>
       <w:r>
         <w:rPr>
           <w:rFonts w:ascii="Helvetica" w:hAnsi="Helvetica" w:cs="Helvetica"/>
@@ -1249,7 +1127,6 @@
           <w:szCs w:val="24"/>
         </w:rPr>
       </w:pPr>
-      <w:proofErr w:type="spellStart"/>
       <w:r>
         <w:rPr>
           <w:rFonts w:ascii="Helvetica" w:hAnsi="Helvetica" w:cs="Helvetica"/>
@@ -1258,7 +1135,6 @@
         </w:rPr>
         <w:t>OnDeactivate</w:t>
       </w:r>
-      <w:proofErr w:type="spellEnd"/>
       <w:r>
         <w:rPr>
           <w:rFonts w:ascii="Helvetica" w:hAnsi="Helvetica" w:cs="Helvetica"/>
@@ -1300,7 +1176,6 @@
           <w:szCs w:val="24"/>
         </w:rPr>
       </w:pPr>
-      <w:proofErr w:type="spellStart"/>
       <w:r>
         <w:rPr>
           <w:rFonts w:ascii="Helvetica" w:hAnsi="Helvetica" w:cs="Helvetica"/>
@@ -1309,7 +1184,6 @@
         </w:rPr>
         <w:t>OnShipStart</w:t>
       </w:r>
-      <w:proofErr w:type="spellEnd"/>
       <w:r>
         <w:rPr>
           <w:rFonts w:ascii="Helvetica" w:hAnsi="Helvetica" w:cs="Helvetica"/>
@@ -1351,7 +1225,6 @@
           <w:szCs w:val="24"/>
         </w:rPr>
       </w:pPr>
-      <w:proofErr w:type="spellStart"/>
       <w:r>
         <w:rPr>
           <w:rFonts w:ascii="Helvetica" w:hAnsi="Helvetica" w:cs="Helvetica"/>
@@ -1360,7 +1233,6 @@
         </w:rPr>
         <w:t>OnShipShutdown</w:t>
       </w:r>
-      <w:proofErr w:type="spellEnd"/>
       <w:r>
         <w:rPr>
           <w:rFonts w:ascii="Helvetica" w:hAnsi="Helvetica" w:cs="Helvetica"/>
@@ -1418,7 +1290,6 @@
           <w:szCs w:val="24"/>
         </w:rPr>
       </w:pPr>
-      <w:proofErr w:type="spellStart"/>
       <w:r>
         <w:rPr>
           <w:rFonts w:ascii="Helvetica" w:hAnsi="Helvetica" w:cs="Helvetica"/>
@@ -1435,7 +1306,6 @@
         </w:rPr>
         <w:t>Update</w:t>
       </w:r>
-      <w:proofErr w:type="spellEnd"/>
       <w:r>
         <w:rPr>
           <w:rFonts w:ascii="Helvetica" w:hAnsi="Helvetica" w:cs="Helvetica"/>
@@ -1515,16 +1385,769 @@
           <w:szCs w:val="24"/>
         </w:rPr>
         <w:tab/>
+        <w:t xml:space="preserve">The ship will make use of this event system in order to make the most of the modularity of this component system. </w:t>
+      </w:r>
+    </w:p>
+    <w:p>
+      <w:pPr>
+        <w:widowControl w:val="0"/>
+        <w:tabs>
+          <w:tab w:val="left" w:pos="566"/>
+          <w:tab w:val="left" w:pos="1133"/>
+          <w:tab w:val="left" w:pos="1700"/>
+          <w:tab w:val="left" w:pos="2267"/>
+          <w:tab w:val="left" w:pos="2834"/>
+          <w:tab w:val="left" w:pos="3401"/>
+          <w:tab w:val="left" w:pos="3968"/>
+          <w:tab w:val="left" w:pos="4535"/>
+          <w:tab w:val="left" w:pos="5102"/>
+          <w:tab w:val="left" w:pos="5669"/>
+          <w:tab w:val="left" w:pos="6236"/>
+          <w:tab w:val="left" w:pos="6803"/>
+        </w:tabs>
+        <w:autoSpaceDE w:val="0"/>
+        <w:autoSpaceDN w:val="0"/>
+        <w:adjustRightInd w:val="0"/>
+        <w:spacing w:after="0" w:line="240" w:lineRule="auto"/>
+        <w:rPr>
+          <w:rFonts w:ascii="Helvetica" w:hAnsi="Helvetica" w:cs="Helvetica"/>
+          <w:sz w:val="24"/>
+          <w:szCs w:val="24"/>
+        </w:rPr>
+      </w:pPr>
+    </w:p>
+    <w:p>
+      <w:pPr>
+        <w:widowControl w:val="0"/>
+        <w:tabs>
+          <w:tab w:val="left" w:pos="566"/>
+          <w:tab w:val="left" w:pos="1133"/>
+          <w:tab w:val="left" w:pos="1700"/>
+          <w:tab w:val="left" w:pos="2267"/>
+          <w:tab w:val="left" w:pos="2834"/>
+          <w:tab w:val="left" w:pos="3401"/>
+          <w:tab w:val="left" w:pos="3968"/>
+          <w:tab w:val="left" w:pos="4535"/>
+          <w:tab w:val="left" w:pos="5102"/>
+          <w:tab w:val="left" w:pos="5669"/>
+          <w:tab w:val="left" w:pos="6236"/>
+          <w:tab w:val="left" w:pos="6803"/>
+        </w:tabs>
+        <w:autoSpaceDE w:val="0"/>
+        <w:autoSpaceDN w:val="0"/>
+        <w:adjustRightInd w:val="0"/>
+        <w:spacing w:after="0" w:line="240" w:lineRule="auto"/>
+        <w:rPr>
+          <w:rFonts w:ascii="Helvetica" w:hAnsi="Helvetica" w:cs="Helvetica"/>
+          <w:sz w:val="24"/>
+          <w:szCs w:val="24"/>
+        </w:rPr>
+      </w:pPr>
+    </w:p>
+    <w:p>
+      <w:pPr>
+        <w:widowControl w:val="0"/>
+        <w:tabs>
+          <w:tab w:val="left" w:pos="566"/>
+          <w:tab w:val="left" w:pos="1133"/>
+          <w:tab w:val="left" w:pos="1700"/>
+          <w:tab w:val="left" w:pos="2267"/>
+          <w:tab w:val="left" w:pos="2834"/>
+          <w:tab w:val="left" w:pos="3401"/>
+          <w:tab w:val="left" w:pos="3968"/>
+          <w:tab w:val="left" w:pos="4535"/>
+          <w:tab w:val="left" w:pos="5102"/>
+          <w:tab w:val="left" w:pos="5669"/>
+          <w:tab w:val="left" w:pos="6236"/>
+          <w:tab w:val="left" w:pos="6803"/>
+        </w:tabs>
+        <w:autoSpaceDE w:val="0"/>
+        <w:autoSpaceDN w:val="0"/>
+        <w:adjustRightInd w:val="0"/>
+        <w:spacing w:after="0" w:line="240" w:lineRule="auto"/>
+        <w:rPr>
+          <w:rFonts w:ascii="Helvetica" w:hAnsi="Helvetica" w:cs="Helvetica"/>
+          <w:sz w:val="24"/>
+          <w:szCs w:val="24"/>
+        </w:rPr>
+      </w:pPr>
+    </w:p>
+    <w:p>
+      <w:pPr>
+        <w:widowControl w:val="0"/>
+        <w:tabs>
+          <w:tab w:val="left" w:pos="566"/>
+          <w:tab w:val="left" w:pos="1133"/>
+          <w:tab w:val="left" w:pos="1700"/>
+          <w:tab w:val="left" w:pos="2267"/>
+          <w:tab w:val="left" w:pos="2834"/>
+          <w:tab w:val="left" w:pos="3401"/>
+          <w:tab w:val="left" w:pos="3968"/>
+          <w:tab w:val="left" w:pos="4535"/>
+          <w:tab w:val="left" w:pos="5102"/>
+          <w:tab w:val="left" w:pos="5669"/>
+          <w:tab w:val="left" w:pos="6236"/>
+          <w:tab w:val="left" w:pos="6803"/>
+        </w:tabs>
+        <w:autoSpaceDE w:val="0"/>
+        <w:autoSpaceDN w:val="0"/>
+        <w:adjustRightInd w:val="0"/>
+        <w:spacing w:after="0" w:line="240" w:lineRule="auto"/>
+        <w:rPr>
+          <w:rFonts w:ascii="Helvetica" w:hAnsi="Helvetica" w:cs="Helvetica"/>
+          <w:sz w:val="24"/>
+          <w:szCs w:val="24"/>
+        </w:rPr>
+      </w:pPr>
+    </w:p>
+    <w:p>
+      <w:pPr>
+        <w:widowControl w:val="0"/>
+        <w:tabs>
+          <w:tab w:val="left" w:pos="566"/>
+          <w:tab w:val="left" w:pos="1133"/>
+          <w:tab w:val="left" w:pos="1700"/>
+          <w:tab w:val="left" w:pos="2267"/>
+          <w:tab w:val="left" w:pos="2834"/>
+          <w:tab w:val="left" w:pos="3401"/>
+          <w:tab w:val="left" w:pos="3968"/>
+          <w:tab w:val="left" w:pos="4535"/>
+          <w:tab w:val="left" w:pos="5102"/>
+          <w:tab w:val="left" w:pos="5669"/>
+          <w:tab w:val="left" w:pos="6236"/>
+          <w:tab w:val="left" w:pos="6803"/>
+        </w:tabs>
+        <w:autoSpaceDE w:val="0"/>
+        <w:autoSpaceDN w:val="0"/>
+        <w:adjustRightInd w:val="0"/>
+        <w:spacing w:after="0" w:line="240" w:lineRule="auto"/>
+        <w:rPr>
+          <w:rFonts w:ascii="Helvetica" w:hAnsi="Helvetica" w:cs="Helvetica"/>
+          <w:sz w:val="24"/>
+          <w:szCs w:val="24"/>
+        </w:rPr>
+      </w:pPr>
+    </w:p>
+    <w:p>
+      <w:pPr>
+        <w:widowControl w:val="0"/>
+        <w:tabs>
+          <w:tab w:val="left" w:pos="566"/>
+          <w:tab w:val="left" w:pos="1133"/>
+          <w:tab w:val="left" w:pos="1700"/>
+          <w:tab w:val="left" w:pos="2267"/>
+          <w:tab w:val="left" w:pos="2834"/>
+          <w:tab w:val="left" w:pos="3401"/>
+          <w:tab w:val="left" w:pos="3968"/>
+          <w:tab w:val="left" w:pos="4535"/>
+          <w:tab w:val="left" w:pos="5102"/>
+          <w:tab w:val="left" w:pos="5669"/>
+          <w:tab w:val="left" w:pos="6236"/>
+          <w:tab w:val="left" w:pos="6803"/>
+        </w:tabs>
+        <w:autoSpaceDE w:val="0"/>
+        <w:autoSpaceDN w:val="0"/>
+        <w:adjustRightInd w:val="0"/>
+        <w:spacing w:after="0" w:line="240" w:lineRule="auto"/>
+        <w:rPr>
+          <w:rFonts w:ascii="Helvetica" w:hAnsi="Helvetica" w:cs="Helvetica"/>
+          <w:sz w:val="24"/>
+          <w:szCs w:val="24"/>
+        </w:rPr>
+      </w:pPr>
+    </w:p>
+    <w:p>
+      <w:pPr>
+        <w:widowControl w:val="0"/>
+        <w:tabs>
+          <w:tab w:val="left" w:pos="566"/>
+          <w:tab w:val="left" w:pos="1133"/>
+          <w:tab w:val="left" w:pos="1700"/>
+          <w:tab w:val="left" w:pos="2267"/>
+          <w:tab w:val="left" w:pos="2834"/>
+          <w:tab w:val="left" w:pos="3401"/>
+          <w:tab w:val="left" w:pos="3968"/>
+          <w:tab w:val="left" w:pos="4535"/>
+          <w:tab w:val="left" w:pos="5102"/>
+          <w:tab w:val="left" w:pos="5669"/>
+          <w:tab w:val="left" w:pos="6236"/>
+          <w:tab w:val="left" w:pos="6803"/>
+        </w:tabs>
+        <w:autoSpaceDE w:val="0"/>
+        <w:autoSpaceDN w:val="0"/>
+        <w:adjustRightInd w:val="0"/>
+        <w:spacing w:after="0" w:line="240" w:lineRule="auto"/>
+        <w:rPr>
+          <w:rFonts w:ascii="Helvetica" w:hAnsi="Helvetica" w:cs="Helvetica"/>
+          <w:sz w:val="24"/>
+          <w:szCs w:val="24"/>
+        </w:rPr>
+      </w:pPr>
+    </w:p>
+    <w:p>
+      <w:pPr>
+        <w:widowControl w:val="0"/>
+        <w:tabs>
+          <w:tab w:val="left" w:pos="566"/>
+          <w:tab w:val="left" w:pos="1133"/>
+          <w:tab w:val="left" w:pos="1700"/>
+          <w:tab w:val="left" w:pos="2267"/>
+          <w:tab w:val="left" w:pos="2834"/>
+          <w:tab w:val="left" w:pos="3401"/>
+          <w:tab w:val="left" w:pos="3968"/>
+          <w:tab w:val="left" w:pos="4535"/>
+          <w:tab w:val="left" w:pos="5102"/>
+          <w:tab w:val="left" w:pos="5669"/>
+          <w:tab w:val="left" w:pos="6236"/>
+          <w:tab w:val="left" w:pos="6803"/>
+        </w:tabs>
+        <w:autoSpaceDE w:val="0"/>
+        <w:autoSpaceDN w:val="0"/>
+        <w:adjustRightInd w:val="0"/>
+        <w:spacing w:after="0" w:line="240" w:lineRule="auto"/>
+        <w:rPr>
+          <w:rFonts w:ascii="Helvetica" w:hAnsi="Helvetica" w:cs="Helvetica"/>
+          <w:sz w:val="24"/>
+          <w:szCs w:val="24"/>
+        </w:rPr>
+      </w:pPr>
+    </w:p>
+    <w:p>
+      <w:pPr>
+        <w:widowControl w:val="0"/>
+        <w:tabs>
+          <w:tab w:val="left" w:pos="566"/>
+          <w:tab w:val="left" w:pos="1133"/>
+          <w:tab w:val="left" w:pos="1700"/>
+          <w:tab w:val="left" w:pos="2267"/>
+          <w:tab w:val="left" w:pos="2834"/>
+          <w:tab w:val="left" w:pos="3401"/>
+          <w:tab w:val="left" w:pos="3968"/>
+          <w:tab w:val="left" w:pos="4535"/>
+          <w:tab w:val="left" w:pos="5102"/>
+          <w:tab w:val="left" w:pos="5669"/>
+          <w:tab w:val="left" w:pos="6236"/>
+          <w:tab w:val="left" w:pos="6803"/>
+        </w:tabs>
+        <w:autoSpaceDE w:val="0"/>
+        <w:autoSpaceDN w:val="0"/>
+        <w:adjustRightInd w:val="0"/>
+        <w:spacing w:after="0" w:line="240" w:lineRule="auto"/>
+        <w:rPr>
+          <w:rFonts w:ascii="Helvetica" w:hAnsi="Helvetica" w:cs="Helvetica"/>
+          <w:sz w:val="24"/>
+          <w:szCs w:val="24"/>
+        </w:rPr>
+      </w:pPr>
+    </w:p>
+    <w:p>
+      <w:pPr>
+        <w:widowControl w:val="0"/>
+        <w:tabs>
+          <w:tab w:val="left" w:pos="566"/>
+          <w:tab w:val="left" w:pos="1133"/>
+          <w:tab w:val="left" w:pos="1700"/>
+          <w:tab w:val="left" w:pos="2267"/>
+          <w:tab w:val="left" w:pos="2834"/>
+          <w:tab w:val="left" w:pos="3401"/>
+          <w:tab w:val="left" w:pos="3968"/>
+          <w:tab w:val="left" w:pos="4535"/>
+          <w:tab w:val="left" w:pos="5102"/>
+          <w:tab w:val="left" w:pos="5669"/>
+          <w:tab w:val="left" w:pos="6236"/>
+          <w:tab w:val="left" w:pos="6803"/>
+        </w:tabs>
+        <w:autoSpaceDE w:val="0"/>
+        <w:autoSpaceDN w:val="0"/>
+        <w:adjustRightInd w:val="0"/>
+        <w:spacing w:after="0" w:line="240" w:lineRule="auto"/>
+        <w:rPr>
+          <w:rFonts w:ascii="Helvetica" w:hAnsi="Helvetica" w:cs="Helvetica"/>
+          <w:sz w:val="24"/>
+          <w:szCs w:val="24"/>
+        </w:rPr>
+      </w:pPr>
+      <w:r>
+        <w:rPr>
+          <w:rFonts w:ascii="Helvetica" w:hAnsi="Helvetica" w:cs="Helvetica"/>
+          <w:sz w:val="24"/>
+          <w:szCs w:val="24"/>
+        </w:rPr>
+        <w:t>Ship Thruster Particle Position Mapping</w:t>
+      </w:r>
+    </w:p>
+    <w:p>
+      <w:pPr>
+        <w:widowControl w:val="0"/>
+        <w:tabs>
+          <w:tab w:val="left" w:pos="566"/>
+          <w:tab w:val="left" w:pos="1133"/>
+          <w:tab w:val="left" w:pos="1700"/>
+          <w:tab w:val="left" w:pos="2267"/>
+          <w:tab w:val="left" w:pos="2834"/>
+          <w:tab w:val="left" w:pos="3401"/>
+          <w:tab w:val="left" w:pos="3968"/>
+          <w:tab w:val="left" w:pos="4535"/>
+          <w:tab w:val="left" w:pos="5102"/>
+          <w:tab w:val="left" w:pos="5669"/>
+          <w:tab w:val="left" w:pos="6236"/>
+          <w:tab w:val="left" w:pos="6803"/>
+        </w:tabs>
+        <w:autoSpaceDE w:val="0"/>
+        <w:autoSpaceDN w:val="0"/>
+        <w:adjustRightInd w:val="0"/>
+        <w:spacing w:after="0" w:line="240" w:lineRule="auto"/>
+        <w:rPr>
+          <w:rFonts w:ascii="Helvetica" w:hAnsi="Helvetica" w:cs="Helvetica"/>
+          <w:sz w:val="24"/>
+          <w:szCs w:val="24"/>
+        </w:rPr>
+      </w:pPr>
+      <w:r>
+        <w:rPr>
+          <w:rFonts w:ascii="Helvetica" w:hAnsi="Helvetica" w:cs="Helvetica"/>
+          <w:sz w:val="24"/>
+          <w:szCs w:val="24"/>
+        </w:rPr>
+        <w:tab/>
+      </w:r>
+      <w:r>
+        <w:rPr>
+          <w:rFonts w:ascii="Helvetica" w:hAnsi="Helvetica" w:cs="Helvetica"/>
+          <w:sz w:val="24"/>
+          <w:szCs w:val="24"/>
+        </w:rPr>
+        <w:t>When particles are created, they must be given a starting position. This can be achieved in a variety of ways. Using point caches for this purpose has been tiresome as every ship prefab would require a new point cache as a point cache cannot be exposed as a parameter in the VFX Graph used for the thruster particles. The better way to do this while making it modular is to recreate the texture map that is baked into the point cache as this can be exposed as a parameter and this means it can be assigned to the ship prefab and the particles will map to the correct positions</w:t>
+      </w:r>
+      <w:r>
+        <w:rPr>
+          <w:rFonts w:ascii="Helvetica" w:hAnsi="Helvetica" w:cs="Helvetica"/>
+          <w:sz w:val="24"/>
+          <w:szCs w:val="24"/>
+        </w:rPr>
+        <w:t>.</w:t>
+      </w:r>
+    </w:p>
+    <w:p>
+      <w:pPr>
+        <w:widowControl w:val="0"/>
+        <w:tabs>
+          <w:tab w:val="left" w:pos="566"/>
+          <w:tab w:val="left" w:pos="1133"/>
+          <w:tab w:val="left" w:pos="1700"/>
+          <w:tab w:val="left" w:pos="2267"/>
+          <w:tab w:val="left" w:pos="2834"/>
+          <w:tab w:val="left" w:pos="3401"/>
+          <w:tab w:val="left" w:pos="3968"/>
+          <w:tab w:val="left" w:pos="4535"/>
+          <w:tab w:val="left" w:pos="5102"/>
+          <w:tab w:val="left" w:pos="5669"/>
+          <w:tab w:val="left" w:pos="6236"/>
+          <w:tab w:val="left" w:pos="6803"/>
+        </w:tabs>
+        <w:autoSpaceDE w:val="0"/>
+        <w:autoSpaceDN w:val="0"/>
+        <w:adjustRightInd w:val="0"/>
+        <w:spacing w:after="0" w:line="240" w:lineRule="auto"/>
+        <w:rPr>
+          <w:rFonts w:ascii="Helvetica" w:hAnsi="Helvetica" w:cs="Helvetica"/>
+          <w:sz w:val="24"/>
+          <w:szCs w:val="24"/>
+        </w:rPr>
+      </w:pPr>
+      <w:r>
+        <w:rPr>
+          <w:rFonts w:ascii="Helvetica" w:hAnsi="Helvetica" w:cs="Helvetica"/>
+          <w:sz w:val="24"/>
+          <w:szCs w:val="24"/>
+        </w:rPr>
+        <w:tab/>
+      </w:r>
+      <w:r>
+        <w:rPr>
+          <w:rFonts w:ascii="Helvetica" w:hAnsi="Helvetica" w:cs="Helvetica"/>
+          <w:sz w:val="24"/>
+          <w:szCs w:val="24"/>
+        </w:rPr>
+        <w:t>Based on the tests completed surrounding the “Set Position from Map” Node in the VFX Graph, the attribute map works in the following way:</w:t>
+      </w:r>
+    </w:p>
+    <w:p>
+      <w:pPr>
+        <w:pStyle w:val="ListParagraph"/>
+        <w:widowControl w:val="0"/>
+        <w:numPr>
+          <w:ilvl w:val="0"/>
+          <w:numId w:val="24"/>
+        </w:numPr>
+        <w:tabs>
+          <w:tab w:val="left" w:pos="566"/>
+          <w:tab w:val="left" w:pos="1133"/>
+          <w:tab w:val="left" w:pos="1700"/>
+          <w:tab w:val="left" w:pos="2267"/>
+          <w:tab w:val="left" w:pos="2834"/>
+          <w:tab w:val="left" w:pos="3401"/>
+          <w:tab w:val="left" w:pos="3968"/>
+          <w:tab w:val="left" w:pos="4535"/>
+          <w:tab w:val="left" w:pos="5102"/>
+          <w:tab w:val="left" w:pos="5669"/>
+          <w:tab w:val="left" w:pos="6236"/>
+          <w:tab w:val="left" w:pos="6803"/>
+        </w:tabs>
+        <w:autoSpaceDE w:val="0"/>
+        <w:autoSpaceDN w:val="0"/>
+        <w:adjustRightInd w:val="0"/>
+        <w:spacing w:after="0" w:line="240" w:lineRule="auto"/>
+        <w:rPr>
+          <w:rFonts w:ascii="Helvetica" w:hAnsi="Helvetica" w:cs="Helvetica"/>
+          <w:sz w:val="24"/>
+          <w:szCs w:val="24"/>
+        </w:rPr>
+      </w:pPr>
+      <w:r>
+        <w:rPr>
+          <w:rFonts w:ascii="Helvetica" w:hAnsi="Helvetica" w:cs="Helvetica"/>
+          <w:sz w:val="24"/>
+          <w:szCs w:val="24"/>
+        </w:rPr>
+        <w:t xml:space="preserve">Each of the colour channels </w:t>
+      </w:r>
+      <w:r>
+        <w:rPr>
+          <w:rFonts w:ascii="Helvetica" w:hAnsi="Helvetica" w:cs="Helvetica"/>
+          <w:sz w:val="24"/>
+          <w:szCs w:val="24"/>
+        </w:rPr>
+        <w:t xml:space="preserve">(R, G, B) </w:t>
+      </w:r>
+      <w:r>
+        <w:rPr>
+          <w:rFonts w:ascii="Helvetica" w:hAnsi="Helvetica" w:cs="Helvetica"/>
+          <w:sz w:val="24"/>
+          <w:szCs w:val="24"/>
+        </w:rPr>
+        <w:t xml:space="preserve">represents </w:t>
+      </w:r>
+      <w:r>
+        <w:rPr>
+          <w:rFonts w:ascii="Helvetica" w:hAnsi="Helvetica" w:cs="Helvetica"/>
+          <w:sz w:val="24"/>
+          <w:szCs w:val="24"/>
+        </w:rPr>
+        <w:t>a corresponding</w:t>
+      </w:r>
+      <w:r>
+        <w:rPr>
+          <w:rFonts w:ascii="Helvetica" w:hAnsi="Helvetica" w:cs="Helvetica"/>
+          <w:sz w:val="24"/>
+          <w:szCs w:val="24"/>
+        </w:rPr>
+        <w:t xml:space="preserve"> </w:t>
+      </w:r>
+      <w:r>
+        <w:rPr>
+          <w:rFonts w:ascii="Helvetica" w:hAnsi="Helvetica" w:cs="Helvetica"/>
+          <w:sz w:val="24"/>
+          <w:szCs w:val="24"/>
+        </w:rPr>
+        <w:t>a</w:t>
+      </w:r>
+      <w:r>
+        <w:rPr>
+          <w:rFonts w:ascii="Helvetica" w:hAnsi="Helvetica" w:cs="Helvetica"/>
+          <w:sz w:val="24"/>
+          <w:szCs w:val="24"/>
+        </w:rPr>
+        <w:t xml:space="preserve">xis </w:t>
+      </w:r>
+      <w:r>
+        <w:rPr>
+          <w:rFonts w:ascii="Helvetica" w:hAnsi="Helvetica" w:cs="Helvetica"/>
+          <w:sz w:val="24"/>
+          <w:szCs w:val="24"/>
+        </w:rPr>
+        <w:t>(</w:t>
+      </w:r>
+      <w:r>
+        <w:rPr>
+          <w:rFonts w:ascii="Helvetica" w:hAnsi="Helvetica" w:cs="Helvetica"/>
+          <w:sz w:val="24"/>
+          <w:szCs w:val="24"/>
+        </w:rPr>
+        <w:t>X</w:t>
+      </w:r>
+      <w:r>
+        <w:rPr>
+          <w:rFonts w:ascii="Helvetica" w:hAnsi="Helvetica" w:cs="Helvetica"/>
+          <w:sz w:val="24"/>
+          <w:szCs w:val="24"/>
+        </w:rPr>
+        <w:t xml:space="preserve">, </w:t>
+      </w:r>
+      <w:r>
+        <w:rPr>
+          <w:rFonts w:ascii="Helvetica" w:hAnsi="Helvetica" w:cs="Helvetica"/>
+          <w:sz w:val="24"/>
+          <w:szCs w:val="24"/>
+        </w:rPr>
+        <w:t>Y</w:t>
+      </w:r>
+      <w:r>
+        <w:rPr>
+          <w:rFonts w:ascii="Helvetica" w:hAnsi="Helvetica" w:cs="Helvetica"/>
+          <w:sz w:val="24"/>
+          <w:szCs w:val="24"/>
+        </w:rPr>
+        <w:t xml:space="preserve">, </w:t>
+      </w:r>
+      <w:r>
+        <w:rPr>
+          <w:rFonts w:ascii="Helvetica" w:hAnsi="Helvetica" w:cs="Helvetica"/>
+          <w:sz w:val="24"/>
+          <w:szCs w:val="24"/>
+        </w:rPr>
+        <w:t>Z</w:t>
+      </w:r>
+      <w:r>
+        <w:rPr>
+          <w:rFonts w:ascii="Helvetica" w:hAnsi="Helvetica" w:cs="Helvetica"/>
+          <w:sz w:val="24"/>
+          <w:szCs w:val="24"/>
+        </w:rPr>
+        <w:t xml:space="preserve">) </w:t>
+      </w:r>
+      <w:r>
+        <w:rPr>
+          <w:rFonts w:ascii="Helvetica" w:hAnsi="Helvetica" w:cs="Helvetica"/>
+          <w:sz w:val="24"/>
+          <w:szCs w:val="24"/>
+        </w:rPr>
+        <w:t xml:space="preserve">used for positioning within a normalised cube (1x1x1). </w:t>
+      </w:r>
+      <w:r>
+        <w:rPr>
+          <w:rFonts w:ascii="Helvetica" w:hAnsi="Helvetica" w:cs="Helvetica"/>
+          <w:sz w:val="24"/>
+          <w:szCs w:val="24"/>
+        </w:rPr>
+        <w:t>For the thrusters, only the R and G colour channels will be used as the surface is flat, and does not make use of the Z axis, but for 3D objects, this would not be the case.</w:t>
+      </w:r>
+    </w:p>
+    <w:p>
+      <w:pPr>
+        <w:pStyle w:val="ListParagraph"/>
+        <w:widowControl w:val="0"/>
+        <w:numPr>
+          <w:ilvl w:val="0"/>
+          <w:numId w:val="24"/>
+        </w:numPr>
+        <w:tabs>
+          <w:tab w:val="left" w:pos="566"/>
+          <w:tab w:val="left" w:pos="1133"/>
+          <w:tab w:val="left" w:pos="1700"/>
+          <w:tab w:val="left" w:pos="2267"/>
+          <w:tab w:val="left" w:pos="2834"/>
+          <w:tab w:val="left" w:pos="3401"/>
+          <w:tab w:val="left" w:pos="3968"/>
+          <w:tab w:val="left" w:pos="4535"/>
+          <w:tab w:val="left" w:pos="5102"/>
+          <w:tab w:val="left" w:pos="5669"/>
+          <w:tab w:val="left" w:pos="6236"/>
+          <w:tab w:val="left" w:pos="6803"/>
+        </w:tabs>
+        <w:autoSpaceDE w:val="0"/>
+        <w:autoSpaceDN w:val="0"/>
+        <w:adjustRightInd w:val="0"/>
+        <w:spacing w:after="0" w:line="240" w:lineRule="auto"/>
+        <w:rPr>
+          <w:rFonts w:ascii="Helvetica" w:hAnsi="Helvetica" w:cs="Helvetica"/>
+          <w:sz w:val="24"/>
+          <w:szCs w:val="24"/>
+        </w:rPr>
+      </w:pPr>
+      <w:r>
+        <w:rPr>
+          <w:rFonts w:ascii="Helvetica" w:hAnsi="Helvetica" w:cs="Helvetica"/>
+          <w:sz w:val="24"/>
+          <w:szCs w:val="24"/>
+        </w:rPr>
+        <w:t xml:space="preserve">The number of pixels in the image represents the number of particle spawn points with their RGB value setting the position of that particle within the normalised cube. If you wanted 64 particle spawn points, you would create an 8 x 8 texture. This value would then be </w:t>
+      </w:r>
+      <w:r>
+        <w:rPr>
+          <w:rFonts w:ascii="Helvetica" w:hAnsi="Helvetica" w:cs="Helvetica"/>
+          <w:sz w:val="24"/>
+          <w:szCs w:val="24"/>
+        </w:rPr>
+        <w:t>multiplied</w:t>
+      </w:r>
+      <w:r>
+        <w:rPr>
+          <w:rFonts w:ascii="Helvetica" w:hAnsi="Helvetica" w:cs="Helvetica"/>
+          <w:sz w:val="24"/>
+          <w:szCs w:val="24"/>
+        </w:rPr>
+        <w:t xml:space="preserve"> with a user defined spawn rate which could be based on the velocity or a constant for each ship</w:t>
+      </w:r>
+      <w:r>
+        <w:rPr>
+          <w:rFonts w:ascii="Helvetica" w:hAnsi="Helvetica" w:cs="Helvetica"/>
+          <w:sz w:val="24"/>
+          <w:szCs w:val="24"/>
+        </w:rPr>
+        <w:t xml:space="preserve"> type.</w:t>
+      </w:r>
+    </w:p>
+    <w:p>
+      <w:pPr>
+        <w:pStyle w:val="ListParagraph"/>
+        <w:widowControl w:val="0"/>
+        <w:numPr>
+          <w:ilvl w:val="0"/>
+          <w:numId w:val="24"/>
+        </w:numPr>
+        <w:tabs>
+          <w:tab w:val="left" w:pos="566"/>
+          <w:tab w:val="left" w:pos="1133"/>
+          <w:tab w:val="left" w:pos="1700"/>
+          <w:tab w:val="left" w:pos="2267"/>
+          <w:tab w:val="left" w:pos="2834"/>
+          <w:tab w:val="left" w:pos="3401"/>
+          <w:tab w:val="left" w:pos="3968"/>
+          <w:tab w:val="left" w:pos="4535"/>
+          <w:tab w:val="left" w:pos="5102"/>
+          <w:tab w:val="left" w:pos="5669"/>
+          <w:tab w:val="left" w:pos="6236"/>
+          <w:tab w:val="left" w:pos="6803"/>
+        </w:tabs>
+        <w:autoSpaceDE w:val="0"/>
+        <w:autoSpaceDN w:val="0"/>
+        <w:adjustRightInd w:val="0"/>
+        <w:spacing w:after="0" w:line="240" w:lineRule="auto"/>
+        <w:rPr>
+          <w:rFonts w:ascii="Helvetica" w:hAnsi="Helvetica" w:cs="Helvetica"/>
+          <w:sz w:val="24"/>
+          <w:szCs w:val="24"/>
+        </w:rPr>
+      </w:pPr>
+      <w:r>
+        <w:rPr>
+          <w:rFonts w:ascii="Helvetica" w:hAnsi="Helvetica" w:cs="Helvetica"/>
+          <w:sz w:val="24"/>
+          <w:szCs w:val="24"/>
+        </w:rPr>
+        <w:t>Because the shape of the thrusters is not a primitive shape, some calculations will be needed in order to work out ranges of valid spawn points within the normalised values</w:t>
+      </w:r>
+      <w:r>
+        <w:rPr>
+          <w:rFonts w:ascii="Helvetica" w:hAnsi="Helvetica" w:cs="Helvetica"/>
+          <w:sz w:val="24"/>
+          <w:szCs w:val="24"/>
+        </w:rPr>
+        <w:t>, this could be by working out the bounds of the mesh passed in</w:t>
+      </w:r>
+      <w:r>
+        <w:rPr>
+          <w:rFonts w:ascii="Helvetica" w:hAnsi="Helvetica" w:cs="Helvetica"/>
+          <w:sz w:val="24"/>
+          <w:szCs w:val="24"/>
+        </w:rPr>
+        <w:t>.</w:t>
       </w:r>
       <w:bookmarkStart w:id="0" w:name="_GoBack"/>
       <w:bookmarkEnd w:id="0"/>
-      <w:r>
-        <w:rPr>
-          <w:rFonts w:ascii="Helvetica" w:hAnsi="Helvetica" w:cs="Helvetica"/>
-          <w:sz w:val="24"/>
-          <w:szCs w:val="24"/>
-        </w:rPr>
-        <w:t xml:space="preserve">The ship will make use of this event system in order to make the most of the modularity of this component system. </w:t>
+    </w:p>
+    <w:p>
+      <w:pPr>
+        <w:widowControl w:val="0"/>
+        <w:tabs>
+          <w:tab w:val="left" w:pos="566"/>
+          <w:tab w:val="left" w:pos="1133"/>
+          <w:tab w:val="left" w:pos="1700"/>
+          <w:tab w:val="left" w:pos="2267"/>
+          <w:tab w:val="left" w:pos="2834"/>
+          <w:tab w:val="left" w:pos="3401"/>
+          <w:tab w:val="left" w:pos="3968"/>
+          <w:tab w:val="left" w:pos="4535"/>
+          <w:tab w:val="left" w:pos="5102"/>
+          <w:tab w:val="left" w:pos="5669"/>
+          <w:tab w:val="left" w:pos="6236"/>
+          <w:tab w:val="left" w:pos="6803"/>
+        </w:tabs>
+        <w:autoSpaceDE w:val="0"/>
+        <w:autoSpaceDN w:val="0"/>
+        <w:adjustRightInd w:val="0"/>
+        <w:spacing w:after="0" w:line="240" w:lineRule="auto"/>
+        <w:ind w:left="360"/>
+        <w:rPr>
+          <w:rFonts w:ascii="Helvetica" w:hAnsi="Helvetica" w:cs="Helvetica"/>
+          <w:sz w:val="24"/>
+          <w:szCs w:val="24"/>
+        </w:rPr>
+      </w:pPr>
+    </w:p>
+    <w:p>
+      <w:pPr>
+        <w:widowControl w:val="0"/>
+        <w:tabs>
+          <w:tab w:val="left" w:pos="566"/>
+          <w:tab w:val="left" w:pos="1133"/>
+          <w:tab w:val="left" w:pos="1700"/>
+          <w:tab w:val="left" w:pos="2267"/>
+          <w:tab w:val="left" w:pos="2834"/>
+          <w:tab w:val="left" w:pos="3401"/>
+          <w:tab w:val="left" w:pos="3968"/>
+          <w:tab w:val="left" w:pos="4535"/>
+          <w:tab w:val="left" w:pos="5102"/>
+          <w:tab w:val="left" w:pos="5669"/>
+          <w:tab w:val="left" w:pos="6236"/>
+          <w:tab w:val="left" w:pos="6803"/>
+        </w:tabs>
+        <w:autoSpaceDE w:val="0"/>
+        <w:autoSpaceDN w:val="0"/>
+        <w:adjustRightInd w:val="0"/>
+        <w:spacing w:after="0" w:line="240" w:lineRule="auto"/>
+        <w:rPr>
+          <w:rFonts w:ascii="Helvetica" w:hAnsi="Helvetica" w:cs="Helvetica"/>
+          <w:sz w:val="24"/>
+          <w:szCs w:val="24"/>
+        </w:rPr>
+      </w:pPr>
+    </w:p>
+    <w:p>
+      <w:pPr>
+        <w:widowControl w:val="0"/>
+        <w:tabs>
+          <w:tab w:val="left" w:pos="566"/>
+          <w:tab w:val="left" w:pos="1133"/>
+          <w:tab w:val="left" w:pos="1700"/>
+          <w:tab w:val="left" w:pos="2267"/>
+          <w:tab w:val="left" w:pos="2834"/>
+          <w:tab w:val="left" w:pos="3401"/>
+          <w:tab w:val="left" w:pos="3968"/>
+          <w:tab w:val="left" w:pos="4535"/>
+          <w:tab w:val="left" w:pos="5102"/>
+          <w:tab w:val="left" w:pos="5669"/>
+          <w:tab w:val="left" w:pos="6236"/>
+          <w:tab w:val="left" w:pos="6803"/>
+        </w:tabs>
+        <w:autoSpaceDE w:val="0"/>
+        <w:autoSpaceDN w:val="0"/>
+        <w:adjustRightInd w:val="0"/>
+        <w:spacing w:after="0" w:line="240" w:lineRule="auto"/>
+        <w:rPr>
+          <w:rFonts w:ascii="Helvetica" w:hAnsi="Helvetica" w:cs="Helvetica"/>
+          <w:sz w:val="24"/>
+          <w:szCs w:val="24"/>
+        </w:rPr>
+      </w:pPr>
+      <w:r>
+        <w:rPr>
+          <w:rFonts w:ascii="Helvetica" w:hAnsi="Helvetica" w:cs="Helvetica"/>
+          <w:sz w:val="24"/>
+          <w:szCs w:val="24"/>
+        </w:rPr>
+        <w:tab/>
       </w:r>
     </w:p>
     <w:sectPr>
@@ -1887,7 +2510,7 @@
       <w:lvlText w:val=""/>
       <w:lvlJc w:val="left"/>
       <w:pPr>
-        <w:ind w:left="720" w:hanging="360"/>
+        <w:ind w:left="926" w:hanging="360"/>
       </w:pPr>
       <w:rPr>
         <w:rFonts w:ascii="Symbol" w:hAnsi="Symbol" w:hint="default"/>
@@ -1899,7 +2522,7 @@
       <w:lvlText w:val="o"/>
       <w:lvlJc w:val="left"/>
       <w:pPr>
-        <w:ind w:left="1440" w:hanging="360"/>
+        <w:ind w:left="1646" w:hanging="360"/>
       </w:pPr>
       <w:rPr>
         <w:rFonts w:ascii="Courier New" w:hAnsi="Courier New" w:cs="Courier New" w:hint="default"/>
@@ -1911,7 +2534,7 @@
       <w:lvlText w:val=""/>
       <w:lvlJc w:val="left"/>
       <w:pPr>
-        <w:ind w:left="2160" w:hanging="360"/>
+        <w:ind w:left="2366" w:hanging="360"/>
       </w:pPr>
       <w:rPr>
         <w:rFonts w:ascii="Wingdings" w:hAnsi="Wingdings" w:hint="default"/>
@@ -1923,7 +2546,7 @@
       <w:lvlText w:val=""/>
       <w:lvlJc w:val="left"/>
       <w:pPr>
-        <w:ind w:left="2880" w:hanging="360"/>
+        <w:ind w:left="3086" w:hanging="360"/>
       </w:pPr>
       <w:rPr>
         <w:rFonts w:ascii="Symbol" w:hAnsi="Symbol" w:hint="default"/>
@@ -1935,7 +2558,7 @@
       <w:lvlText w:val="o"/>
       <w:lvlJc w:val="left"/>
       <w:pPr>
-        <w:ind w:left="3600" w:hanging="360"/>
+        <w:ind w:left="3806" w:hanging="360"/>
       </w:pPr>
       <w:rPr>
         <w:rFonts w:ascii="Courier New" w:hAnsi="Courier New" w:cs="Courier New" w:hint="default"/>
@@ -1947,7 +2570,7 @@
       <w:lvlText w:val=""/>
       <w:lvlJc w:val="left"/>
       <w:pPr>
-        <w:ind w:left="4320" w:hanging="360"/>
+        <w:ind w:left="4526" w:hanging="360"/>
       </w:pPr>
       <w:rPr>
         <w:rFonts w:ascii="Wingdings" w:hAnsi="Wingdings" w:hint="default"/>
@@ -1959,7 +2582,7 @@
       <w:lvlText w:val=""/>
       <w:lvlJc w:val="left"/>
       <w:pPr>
-        <w:ind w:left="5040" w:hanging="360"/>
+        <w:ind w:left="5246" w:hanging="360"/>
       </w:pPr>
       <w:rPr>
         <w:rFonts w:ascii="Symbol" w:hAnsi="Symbol" w:hint="default"/>
@@ -1971,7 +2594,7 @@
       <w:lvlText w:val="o"/>
       <w:lvlJc w:val="left"/>
       <w:pPr>
-        <w:ind w:left="5760" w:hanging="360"/>
+        <w:ind w:left="5966" w:hanging="360"/>
       </w:pPr>
       <w:rPr>
         <w:rFonts w:ascii="Courier New" w:hAnsi="Courier New" w:cs="Courier New" w:hint="default"/>
@@ -1983,7 +2606,7 @@
       <w:lvlText w:val=""/>
       <w:lvlJc w:val="left"/>
       <w:pPr>
-        <w:ind w:left="6480" w:hanging="360"/>
+        <w:ind w:left="6686" w:hanging="360"/>
       </w:pPr>
       <w:rPr>
         <w:rFonts w:ascii="Wingdings" w:hAnsi="Wingdings" w:hint="default"/>
@@ -2217,6 +2840,119 @@
     </w:lvl>
   </w:abstractNum>
   <w:abstractNum w:abstractNumId="6" w15:restartNumberingAfterBreak="0">
+    <w:nsid w:val="1F4E35FB"/>
+    <w:multiLevelType w:val="hybridMultilevel"/>
+    <w:tmpl w:val="422265C6"/>
+    <w:lvl w:ilvl="0" w:tplc="08090001">
+      <w:start w:val="1"/>
+      <w:numFmt w:val="bullet"/>
+      <w:lvlText w:val=""/>
+      <w:lvlJc w:val="left"/>
+      <w:pPr>
+        <w:ind w:left="926" w:hanging="360"/>
+      </w:pPr>
+      <w:rPr>
+        <w:rFonts w:ascii="Symbol" w:hAnsi="Symbol" w:hint="default"/>
+      </w:rPr>
+    </w:lvl>
+    <w:lvl w:ilvl="1" w:tplc="08090003" w:tentative="1">
+      <w:start w:val="1"/>
+      <w:numFmt w:val="bullet"/>
+      <w:lvlText w:val="o"/>
+      <w:lvlJc w:val="left"/>
+      <w:pPr>
+        <w:ind w:left="1646" w:hanging="360"/>
+      </w:pPr>
+      <w:rPr>
+        <w:rFonts w:ascii="Courier New" w:hAnsi="Courier New" w:cs="Courier New" w:hint="default"/>
+      </w:rPr>
+    </w:lvl>
+    <w:lvl w:ilvl="2" w:tplc="08090005" w:tentative="1">
+      <w:start w:val="1"/>
+      <w:numFmt w:val="bullet"/>
+      <w:lvlText w:val=""/>
+      <w:lvlJc w:val="left"/>
+      <w:pPr>
+        <w:ind w:left="2366" w:hanging="360"/>
+      </w:pPr>
+      <w:rPr>
+        <w:rFonts w:ascii="Wingdings" w:hAnsi="Wingdings" w:hint="default"/>
+      </w:rPr>
+    </w:lvl>
+    <w:lvl w:ilvl="3" w:tplc="08090001" w:tentative="1">
+      <w:start w:val="1"/>
+      <w:numFmt w:val="bullet"/>
+      <w:lvlText w:val=""/>
+      <w:lvlJc w:val="left"/>
+      <w:pPr>
+        <w:ind w:left="3086" w:hanging="360"/>
+      </w:pPr>
+      <w:rPr>
+        <w:rFonts w:ascii="Symbol" w:hAnsi="Symbol" w:hint="default"/>
+      </w:rPr>
+    </w:lvl>
+    <w:lvl w:ilvl="4" w:tplc="08090003" w:tentative="1">
+      <w:start w:val="1"/>
+      <w:numFmt w:val="bullet"/>
+      <w:lvlText w:val="o"/>
+      <w:lvlJc w:val="left"/>
+      <w:pPr>
+        <w:ind w:left="3806" w:hanging="360"/>
+      </w:pPr>
+      <w:rPr>
+        <w:rFonts w:ascii="Courier New" w:hAnsi="Courier New" w:cs="Courier New" w:hint="default"/>
+      </w:rPr>
+    </w:lvl>
+    <w:lvl w:ilvl="5" w:tplc="08090005" w:tentative="1">
+      <w:start w:val="1"/>
+      <w:numFmt w:val="bullet"/>
+      <w:lvlText w:val=""/>
+      <w:lvlJc w:val="left"/>
+      <w:pPr>
+        <w:ind w:left="4526" w:hanging="360"/>
+      </w:pPr>
+      <w:rPr>
+        <w:rFonts w:ascii="Wingdings" w:hAnsi="Wingdings" w:hint="default"/>
+      </w:rPr>
+    </w:lvl>
+    <w:lvl w:ilvl="6" w:tplc="08090001" w:tentative="1">
+      <w:start w:val="1"/>
+      <w:numFmt w:val="bullet"/>
+      <w:lvlText w:val=""/>
+      <w:lvlJc w:val="left"/>
+      <w:pPr>
+        <w:ind w:left="5246" w:hanging="360"/>
+      </w:pPr>
+      <w:rPr>
+        <w:rFonts w:ascii="Symbol" w:hAnsi="Symbol" w:hint="default"/>
+      </w:rPr>
+    </w:lvl>
+    <w:lvl w:ilvl="7" w:tplc="08090003" w:tentative="1">
+      <w:start w:val="1"/>
+      <w:numFmt w:val="bullet"/>
+      <w:lvlText w:val="o"/>
+      <w:lvlJc w:val="left"/>
+      <w:pPr>
+        <w:ind w:left="5966" w:hanging="360"/>
+      </w:pPr>
+      <w:rPr>
+        <w:rFonts w:ascii="Courier New" w:hAnsi="Courier New" w:cs="Courier New" w:hint="default"/>
+      </w:rPr>
+    </w:lvl>
+    <w:lvl w:ilvl="8" w:tplc="08090005" w:tentative="1">
+      <w:start w:val="1"/>
+      <w:numFmt w:val="bullet"/>
+      <w:lvlText w:val=""/>
+      <w:lvlJc w:val="left"/>
+      <w:pPr>
+        <w:ind w:left="6686" w:hanging="360"/>
+      </w:pPr>
+      <w:rPr>
+        <w:rFonts w:ascii="Wingdings" w:hAnsi="Wingdings" w:hint="default"/>
+      </w:rPr>
+    </w:lvl>
+  </w:abstractNum>
+  <w:abstractNum w:abstractNumId="7" w15:restartNumberingAfterBreak="0">
     <w:nsid w:val="2A066877"/>
     <w:multiLevelType w:val="hybridMultilevel"/>
     <w:tmpl w:val="AC360C04"/>
@@ -2329,7 +3065,7 @@
       </w:rPr>
     </w:lvl>
   </w:abstractNum>
-  <w:abstractNum w:abstractNumId="7" w15:restartNumberingAfterBreak="0">
+  <w:abstractNum w:abstractNumId="8" w15:restartNumberingAfterBreak="0">
     <w:nsid w:val="2E5D6910"/>
     <w:multiLevelType w:val="hybridMultilevel"/>
     <w:tmpl w:val="99C2447E"/>
@@ -2442,7 +3178,7 @@
       </w:rPr>
     </w:lvl>
   </w:abstractNum>
-  <w:abstractNum w:abstractNumId="8" w15:restartNumberingAfterBreak="0">
+  <w:abstractNum w:abstractNumId="9" w15:restartNumberingAfterBreak="0">
     <w:nsid w:val="3AC8401E"/>
     <w:multiLevelType w:val="hybridMultilevel"/>
     <w:tmpl w:val="DB504A16"/>
@@ -2554,7 +3290,7 @@
       </w:rPr>
     </w:lvl>
   </w:abstractNum>
-  <w:abstractNum w:abstractNumId="9" w15:restartNumberingAfterBreak="0">
+  <w:abstractNum w:abstractNumId="10" w15:restartNumberingAfterBreak="0">
     <w:nsid w:val="3AEC3CDB"/>
     <w:multiLevelType w:val="hybridMultilevel"/>
     <w:tmpl w:val="AF7826DA"/>
@@ -2667,7 +3403,120 @@
       </w:rPr>
     </w:lvl>
   </w:abstractNum>
-  <w:abstractNum w:abstractNumId="10" w15:restartNumberingAfterBreak="0">
+  <w:abstractNum w:abstractNumId="11" w15:restartNumberingAfterBreak="0">
+    <w:nsid w:val="428411DF"/>
+    <w:multiLevelType w:val="hybridMultilevel"/>
+    <w:tmpl w:val="AEF8E60A"/>
+    <w:lvl w:ilvl="0" w:tplc="08090001">
+      <w:start w:val="1"/>
+      <w:numFmt w:val="bullet"/>
+      <w:lvlText w:val=""/>
+      <w:lvlJc w:val="left"/>
+      <w:pPr>
+        <w:ind w:left="720" w:hanging="360"/>
+      </w:pPr>
+      <w:rPr>
+        <w:rFonts w:ascii="Symbol" w:hAnsi="Symbol" w:hint="default"/>
+      </w:rPr>
+    </w:lvl>
+    <w:lvl w:ilvl="1" w:tplc="08090003" w:tentative="1">
+      <w:start w:val="1"/>
+      <w:numFmt w:val="bullet"/>
+      <w:lvlText w:val="o"/>
+      <w:lvlJc w:val="left"/>
+      <w:pPr>
+        <w:ind w:left="1440" w:hanging="360"/>
+      </w:pPr>
+      <w:rPr>
+        <w:rFonts w:ascii="Courier New" w:hAnsi="Courier New" w:cs="Courier New" w:hint="default"/>
+      </w:rPr>
+    </w:lvl>
+    <w:lvl w:ilvl="2" w:tplc="08090005" w:tentative="1">
+      <w:start w:val="1"/>
+      <w:numFmt w:val="bullet"/>
+      <w:lvlText w:val=""/>
+      <w:lvlJc w:val="left"/>
+      <w:pPr>
+        <w:ind w:left="2160" w:hanging="360"/>
+      </w:pPr>
+      <w:rPr>
+        <w:rFonts w:ascii="Wingdings" w:hAnsi="Wingdings" w:hint="default"/>
+      </w:rPr>
+    </w:lvl>
+    <w:lvl w:ilvl="3" w:tplc="08090001" w:tentative="1">
+      <w:start w:val="1"/>
+      <w:numFmt w:val="bullet"/>
+      <w:lvlText w:val=""/>
+      <w:lvlJc w:val="left"/>
+      <w:pPr>
+        <w:ind w:left="2880" w:hanging="360"/>
+      </w:pPr>
+      <w:rPr>
+        <w:rFonts w:ascii="Symbol" w:hAnsi="Symbol" w:hint="default"/>
+      </w:rPr>
+    </w:lvl>
+    <w:lvl w:ilvl="4" w:tplc="08090003" w:tentative="1">
+      <w:start w:val="1"/>
+      <w:numFmt w:val="bullet"/>
+      <w:lvlText w:val="o"/>
+      <w:lvlJc w:val="left"/>
+      <w:pPr>
+        <w:ind w:left="3600" w:hanging="360"/>
+      </w:pPr>
+      <w:rPr>
+        <w:rFonts w:ascii="Courier New" w:hAnsi="Courier New" w:cs="Courier New" w:hint="default"/>
+      </w:rPr>
+    </w:lvl>
+    <w:lvl w:ilvl="5" w:tplc="08090005" w:tentative="1">
+      <w:start w:val="1"/>
+      <w:numFmt w:val="bullet"/>
+      <w:lvlText w:val=""/>
+      <w:lvlJc w:val="left"/>
+      <w:pPr>
+        <w:ind w:left="4320" w:hanging="360"/>
+      </w:pPr>
+      <w:rPr>
+        <w:rFonts w:ascii="Wingdings" w:hAnsi="Wingdings" w:hint="default"/>
+      </w:rPr>
+    </w:lvl>
+    <w:lvl w:ilvl="6" w:tplc="08090001" w:tentative="1">
+      <w:start w:val="1"/>
+      <w:numFmt w:val="bullet"/>
+      <w:lvlText w:val=""/>
+      <w:lvlJc w:val="left"/>
+      <w:pPr>
+        <w:ind w:left="5040" w:hanging="360"/>
+      </w:pPr>
+      <w:rPr>
+        <w:rFonts w:ascii="Symbol" w:hAnsi="Symbol" w:hint="default"/>
+      </w:rPr>
+    </w:lvl>
+    <w:lvl w:ilvl="7" w:tplc="08090003" w:tentative="1">
+      <w:start w:val="1"/>
+      <w:numFmt w:val="bullet"/>
+      <w:lvlText w:val="o"/>
+      <w:lvlJc w:val="left"/>
+      <w:pPr>
+        <w:ind w:left="5760" w:hanging="360"/>
+      </w:pPr>
+      <w:rPr>
+        <w:rFonts w:ascii="Courier New" w:hAnsi="Courier New" w:cs="Courier New" w:hint="default"/>
+      </w:rPr>
+    </w:lvl>
+    <w:lvl w:ilvl="8" w:tplc="08090005" w:tentative="1">
+      <w:start w:val="1"/>
+      <w:numFmt w:val="bullet"/>
+      <w:lvlText w:val=""/>
+      <w:lvlJc w:val="left"/>
+      <w:pPr>
+        <w:ind w:left="6480" w:hanging="360"/>
+      </w:pPr>
+      <w:rPr>
+        <w:rFonts w:ascii="Wingdings" w:hAnsi="Wingdings" w:hint="default"/>
+      </w:rPr>
+    </w:lvl>
+  </w:abstractNum>
+  <w:abstractNum w:abstractNumId="12" w15:restartNumberingAfterBreak="0">
     <w:nsid w:val="44930E59"/>
     <w:multiLevelType w:val="hybridMultilevel"/>
     <w:tmpl w:val="563A4AA2"/>
@@ -2780,7 +3629,7 @@
       </w:rPr>
     </w:lvl>
   </w:abstractNum>
-  <w:abstractNum w:abstractNumId="11" w15:restartNumberingAfterBreak="0">
+  <w:abstractNum w:abstractNumId="13" w15:restartNumberingAfterBreak="0">
     <w:nsid w:val="497D1133"/>
     <w:multiLevelType w:val="hybridMultilevel"/>
     <w:tmpl w:val="75AAA0B6"/>
@@ -2893,7 +3742,120 @@
       </w:rPr>
     </w:lvl>
   </w:abstractNum>
-  <w:abstractNum w:abstractNumId="12" w15:restartNumberingAfterBreak="0">
+  <w:abstractNum w:abstractNumId="14" w15:restartNumberingAfterBreak="0">
+    <w:nsid w:val="53703C6E"/>
+    <w:multiLevelType w:val="hybridMultilevel"/>
+    <w:tmpl w:val="0A3C0AFC"/>
+    <w:lvl w:ilvl="0" w:tplc="08090001">
+      <w:start w:val="1"/>
+      <w:numFmt w:val="bullet"/>
+      <w:lvlText w:val=""/>
+      <w:lvlJc w:val="left"/>
+      <w:pPr>
+        <w:ind w:left="720" w:hanging="360"/>
+      </w:pPr>
+      <w:rPr>
+        <w:rFonts w:ascii="Symbol" w:hAnsi="Symbol" w:hint="default"/>
+      </w:rPr>
+    </w:lvl>
+    <w:lvl w:ilvl="1" w:tplc="08090003" w:tentative="1">
+      <w:start w:val="1"/>
+      <w:numFmt w:val="bullet"/>
+      <w:lvlText w:val="o"/>
+      <w:lvlJc w:val="left"/>
+      <w:pPr>
+        <w:ind w:left="1440" w:hanging="360"/>
+      </w:pPr>
+      <w:rPr>
+        <w:rFonts w:ascii="Courier New" w:hAnsi="Courier New" w:cs="Courier New" w:hint="default"/>
+      </w:rPr>
+    </w:lvl>
+    <w:lvl w:ilvl="2" w:tplc="08090005" w:tentative="1">
+      <w:start w:val="1"/>
+      <w:numFmt w:val="bullet"/>
+      <w:lvlText w:val=""/>
+      <w:lvlJc w:val="left"/>
+      <w:pPr>
+        <w:ind w:left="2160" w:hanging="360"/>
+      </w:pPr>
+      <w:rPr>
+        <w:rFonts w:ascii="Wingdings" w:hAnsi="Wingdings" w:hint="default"/>
+      </w:rPr>
+    </w:lvl>
+    <w:lvl w:ilvl="3" w:tplc="08090001" w:tentative="1">
+      <w:start w:val="1"/>
+      <w:numFmt w:val="bullet"/>
+      <w:lvlText w:val=""/>
+      <w:lvlJc w:val="left"/>
+      <w:pPr>
+        <w:ind w:left="2880" w:hanging="360"/>
+      </w:pPr>
+      <w:rPr>
+        <w:rFonts w:ascii="Symbol" w:hAnsi="Symbol" w:hint="default"/>
+      </w:rPr>
+    </w:lvl>
+    <w:lvl w:ilvl="4" w:tplc="08090003" w:tentative="1">
+      <w:start w:val="1"/>
+      <w:numFmt w:val="bullet"/>
+      <w:lvlText w:val="o"/>
+      <w:lvlJc w:val="left"/>
+      <w:pPr>
+        <w:ind w:left="3600" w:hanging="360"/>
+      </w:pPr>
+      <w:rPr>
+        <w:rFonts w:ascii="Courier New" w:hAnsi="Courier New" w:cs="Courier New" w:hint="default"/>
+      </w:rPr>
+    </w:lvl>
+    <w:lvl w:ilvl="5" w:tplc="08090005" w:tentative="1">
+      <w:start w:val="1"/>
+      <w:numFmt w:val="bullet"/>
+      <w:lvlText w:val=""/>
+      <w:lvlJc w:val="left"/>
+      <w:pPr>
+        <w:ind w:left="4320" w:hanging="360"/>
+      </w:pPr>
+      <w:rPr>
+        <w:rFonts w:ascii="Wingdings" w:hAnsi="Wingdings" w:hint="default"/>
+      </w:rPr>
+    </w:lvl>
+    <w:lvl w:ilvl="6" w:tplc="08090001" w:tentative="1">
+      <w:start w:val="1"/>
+      <w:numFmt w:val="bullet"/>
+      <w:lvlText w:val=""/>
+      <w:lvlJc w:val="left"/>
+      <w:pPr>
+        <w:ind w:left="5040" w:hanging="360"/>
+      </w:pPr>
+      <w:rPr>
+        <w:rFonts w:ascii="Symbol" w:hAnsi="Symbol" w:hint="default"/>
+      </w:rPr>
+    </w:lvl>
+    <w:lvl w:ilvl="7" w:tplc="08090003" w:tentative="1">
+      <w:start w:val="1"/>
+      <w:numFmt w:val="bullet"/>
+      <w:lvlText w:val="o"/>
+      <w:lvlJc w:val="left"/>
+      <w:pPr>
+        <w:ind w:left="5760" w:hanging="360"/>
+      </w:pPr>
+      <w:rPr>
+        <w:rFonts w:ascii="Courier New" w:hAnsi="Courier New" w:cs="Courier New" w:hint="default"/>
+      </w:rPr>
+    </w:lvl>
+    <w:lvl w:ilvl="8" w:tplc="08090005" w:tentative="1">
+      <w:start w:val="1"/>
+      <w:numFmt w:val="bullet"/>
+      <w:lvlText w:val=""/>
+      <w:lvlJc w:val="left"/>
+      <w:pPr>
+        <w:ind w:left="6480" w:hanging="360"/>
+      </w:pPr>
+      <w:rPr>
+        <w:rFonts w:ascii="Wingdings" w:hAnsi="Wingdings" w:hint="default"/>
+      </w:rPr>
+    </w:lvl>
+  </w:abstractNum>
+  <w:abstractNum w:abstractNumId="15" w15:restartNumberingAfterBreak="0">
     <w:nsid w:val="59F67774"/>
     <w:multiLevelType w:val="hybridMultilevel"/>
     <w:tmpl w:val="2662F814"/>
@@ -3006,7 +3968,7 @@
       </w:rPr>
     </w:lvl>
   </w:abstractNum>
-  <w:abstractNum w:abstractNumId="13" w15:restartNumberingAfterBreak="0">
+  <w:abstractNum w:abstractNumId="16" w15:restartNumberingAfterBreak="0">
     <w:nsid w:val="5ED7249D"/>
     <w:multiLevelType w:val="hybridMultilevel"/>
     <w:tmpl w:val="B256204A"/>
@@ -3119,7 +4081,7 @@
       </w:rPr>
     </w:lvl>
   </w:abstractNum>
-  <w:abstractNum w:abstractNumId="14" w15:restartNumberingAfterBreak="0">
+  <w:abstractNum w:abstractNumId="17" w15:restartNumberingAfterBreak="0">
     <w:nsid w:val="672241A8"/>
     <w:multiLevelType w:val="hybridMultilevel"/>
     <w:tmpl w:val="2DD258BC"/>
@@ -3231,7 +4193,120 @@
       </w:rPr>
     </w:lvl>
   </w:abstractNum>
-  <w:abstractNum w:abstractNumId="15" w15:restartNumberingAfterBreak="0">
+  <w:abstractNum w:abstractNumId="18" w15:restartNumberingAfterBreak="0">
+    <w:nsid w:val="6B4216A5"/>
+    <w:multiLevelType w:val="hybridMultilevel"/>
+    <w:tmpl w:val="F32A2C26"/>
+    <w:lvl w:ilvl="0" w:tplc="08090001">
+      <w:start w:val="1"/>
+      <w:numFmt w:val="bullet"/>
+      <w:lvlText w:val=""/>
+      <w:lvlJc w:val="left"/>
+      <w:pPr>
+        <w:ind w:left="720" w:hanging="360"/>
+      </w:pPr>
+      <w:rPr>
+        <w:rFonts w:ascii="Symbol" w:hAnsi="Symbol" w:hint="default"/>
+      </w:rPr>
+    </w:lvl>
+    <w:lvl w:ilvl="1" w:tplc="08090003" w:tentative="1">
+      <w:start w:val="1"/>
+      <w:numFmt w:val="bullet"/>
+      <w:lvlText w:val="o"/>
+      <w:lvlJc w:val="left"/>
+      <w:pPr>
+        <w:ind w:left="1440" w:hanging="360"/>
+      </w:pPr>
+      <w:rPr>
+        <w:rFonts w:ascii="Courier New" w:hAnsi="Courier New" w:cs="Courier New" w:hint="default"/>
+      </w:rPr>
+    </w:lvl>
+    <w:lvl w:ilvl="2" w:tplc="08090005" w:tentative="1">
+      <w:start w:val="1"/>
+      <w:numFmt w:val="bullet"/>
+      <w:lvlText w:val=""/>
+      <w:lvlJc w:val="left"/>
+      <w:pPr>
+        <w:ind w:left="2160" w:hanging="360"/>
+      </w:pPr>
+      <w:rPr>
+        <w:rFonts w:ascii="Wingdings" w:hAnsi="Wingdings" w:hint="default"/>
+      </w:rPr>
+    </w:lvl>
+    <w:lvl w:ilvl="3" w:tplc="08090001" w:tentative="1">
+      <w:start w:val="1"/>
+      <w:numFmt w:val="bullet"/>
+      <w:lvlText w:val=""/>
+      <w:lvlJc w:val="left"/>
+      <w:pPr>
+        <w:ind w:left="2880" w:hanging="360"/>
+      </w:pPr>
+      <w:rPr>
+        <w:rFonts w:ascii="Symbol" w:hAnsi="Symbol" w:hint="default"/>
+      </w:rPr>
+    </w:lvl>
+    <w:lvl w:ilvl="4" w:tplc="08090003" w:tentative="1">
+      <w:start w:val="1"/>
+      <w:numFmt w:val="bullet"/>
+      <w:lvlText w:val="o"/>
+      <w:lvlJc w:val="left"/>
+      <w:pPr>
+        <w:ind w:left="3600" w:hanging="360"/>
+      </w:pPr>
+      <w:rPr>
+        <w:rFonts w:ascii="Courier New" w:hAnsi="Courier New" w:cs="Courier New" w:hint="default"/>
+      </w:rPr>
+    </w:lvl>
+    <w:lvl w:ilvl="5" w:tplc="08090005" w:tentative="1">
+      <w:start w:val="1"/>
+      <w:numFmt w:val="bullet"/>
+      <w:lvlText w:val=""/>
+      <w:lvlJc w:val="left"/>
+      <w:pPr>
+        <w:ind w:left="4320" w:hanging="360"/>
+      </w:pPr>
+      <w:rPr>
+        <w:rFonts w:ascii="Wingdings" w:hAnsi="Wingdings" w:hint="default"/>
+      </w:rPr>
+    </w:lvl>
+    <w:lvl w:ilvl="6" w:tplc="08090001" w:tentative="1">
+      <w:start w:val="1"/>
+      <w:numFmt w:val="bullet"/>
+      <w:lvlText w:val=""/>
+      <w:lvlJc w:val="left"/>
+      <w:pPr>
+        <w:ind w:left="5040" w:hanging="360"/>
+      </w:pPr>
+      <w:rPr>
+        <w:rFonts w:ascii="Symbol" w:hAnsi="Symbol" w:hint="default"/>
+      </w:rPr>
+    </w:lvl>
+    <w:lvl w:ilvl="7" w:tplc="08090003" w:tentative="1">
+      <w:start w:val="1"/>
+      <w:numFmt w:val="bullet"/>
+      <w:lvlText w:val="o"/>
+      <w:lvlJc w:val="left"/>
+      <w:pPr>
+        <w:ind w:left="5760" w:hanging="360"/>
+      </w:pPr>
+      <w:rPr>
+        <w:rFonts w:ascii="Courier New" w:hAnsi="Courier New" w:cs="Courier New" w:hint="default"/>
+      </w:rPr>
+    </w:lvl>
+    <w:lvl w:ilvl="8" w:tplc="08090005" w:tentative="1">
+      <w:start w:val="1"/>
+      <w:numFmt w:val="bullet"/>
+      <w:lvlText w:val=""/>
+      <w:lvlJc w:val="left"/>
+      <w:pPr>
+        <w:ind w:left="6480" w:hanging="360"/>
+      </w:pPr>
+      <w:rPr>
+        <w:rFonts w:ascii="Wingdings" w:hAnsi="Wingdings" w:hint="default"/>
+      </w:rPr>
+    </w:lvl>
+  </w:abstractNum>
+  <w:abstractNum w:abstractNumId="19" w15:restartNumberingAfterBreak="0">
     <w:nsid w:val="71801697"/>
     <w:multiLevelType w:val="hybridMultilevel"/>
     <w:tmpl w:val="B49A25F6"/>
@@ -3344,7 +4419,7 @@
       </w:rPr>
     </w:lvl>
   </w:abstractNum>
-  <w:abstractNum w:abstractNumId="16" w15:restartNumberingAfterBreak="0">
+  <w:abstractNum w:abstractNumId="20" w15:restartNumberingAfterBreak="0">
     <w:nsid w:val="76AD2948"/>
     <w:multiLevelType w:val="hybridMultilevel"/>
     <w:tmpl w:val="E50A509E"/>
@@ -3457,29 +4532,341 @@
       </w:rPr>
     </w:lvl>
   </w:abstractNum>
+  <w:abstractNum w:abstractNumId="21" w15:restartNumberingAfterBreak="0">
+    <w:nsid w:val="78C607F1"/>
+    <w:multiLevelType w:val="hybridMultilevel"/>
+    <w:tmpl w:val="917EFC1C"/>
+    <w:lvl w:ilvl="0" w:tplc="08090001">
+      <w:start w:val="1"/>
+      <w:numFmt w:val="bullet"/>
+      <w:lvlText w:val=""/>
+      <w:lvlJc w:val="left"/>
+      <w:pPr>
+        <w:ind w:left="720" w:hanging="360"/>
+      </w:pPr>
+      <w:rPr>
+        <w:rFonts w:ascii="Symbol" w:hAnsi="Symbol" w:hint="default"/>
+      </w:rPr>
+    </w:lvl>
+    <w:lvl w:ilvl="1" w:tplc="08090003" w:tentative="1">
+      <w:start w:val="1"/>
+      <w:numFmt w:val="bullet"/>
+      <w:lvlText w:val="o"/>
+      <w:lvlJc w:val="left"/>
+      <w:pPr>
+        <w:ind w:left="1440" w:hanging="360"/>
+      </w:pPr>
+      <w:rPr>
+        <w:rFonts w:ascii="Courier New" w:hAnsi="Courier New" w:cs="Courier New" w:hint="default"/>
+      </w:rPr>
+    </w:lvl>
+    <w:lvl w:ilvl="2" w:tplc="08090005" w:tentative="1">
+      <w:start w:val="1"/>
+      <w:numFmt w:val="bullet"/>
+      <w:lvlText w:val=""/>
+      <w:lvlJc w:val="left"/>
+      <w:pPr>
+        <w:ind w:left="2160" w:hanging="360"/>
+      </w:pPr>
+      <w:rPr>
+        <w:rFonts w:ascii="Wingdings" w:hAnsi="Wingdings" w:hint="default"/>
+      </w:rPr>
+    </w:lvl>
+    <w:lvl w:ilvl="3" w:tplc="08090001" w:tentative="1">
+      <w:start w:val="1"/>
+      <w:numFmt w:val="bullet"/>
+      <w:lvlText w:val=""/>
+      <w:lvlJc w:val="left"/>
+      <w:pPr>
+        <w:ind w:left="2880" w:hanging="360"/>
+      </w:pPr>
+      <w:rPr>
+        <w:rFonts w:ascii="Symbol" w:hAnsi="Symbol" w:hint="default"/>
+      </w:rPr>
+    </w:lvl>
+    <w:lvl w:ilvl="4" w:tplc="08090003" w:tentative="1">
+      <w:start w:val="1"/>
+      <w:numFmt w:val="bullet"/>
+      <w:lvlText w:val="o"/>
+      <w:lvlJc w:val="left"/>
+      <w:pPr>
+        <w:ind w:left="3600" w:hanging="360"/>
+      </w:pPr>
+      <w:rPr>
+        <w:rFonts w:ascii="Courier New" w:hAnsi="Courier New" w:cs="Courier New" w:hint="default"/>
+      </w:rPr>
+    </w:lvl>
+    <w:lvl w:ilvl="5" w:tplc="08090005" w:tentative="1">
+      <w:start w:val="1"/>
+      <w:numFmt w:val="bullet"/>
+      <w:lvlText w:val=""/>
+      <w:lvlJc w:val="left"/>
+      <w:pPr>
+        <w:ind w:left="4320" w:hanging="360"/>
+      </w:pPr>
+      <w:rPr>
+        <w:rFonts w:ascii="Wingdings" w:hAnsi="Wingdings" w:hint="default"/>
+      </w:rPr>
+    </w:lvl>
+    <w:lvl w:ilvl="6" w:tplc="08090001" w:tentative="1">
+      <w:start w:val="1"/>
+      <w:numFmt w:val="bullet"/>
+      <w:lvlText w:val=""/>
+      <w:lvlJc w:val="left"/>
+      <w:pPr>
+        <w:ind w:left="5040" w:hanging="360"/>
+      </w:pPr>
+      <w:rPr>
+        <w:rFonts w:ascii="Symbol" w:hAnsi="Symbol" w:hint="default"/>
+      </w:rPr>
+    </w:lvl>
+    <w:lvl w:ilvl="7" w:tplc="08090003" w:tentative="1">
+      <w:start w:val="1"/>
+      <w:numFmt w:val="bullet"/>
+      <w:lvlText w:val="o"/>
+      <w:lvlJc w:val="left"/>
+      <w:pPr>
+        <w:ind w:left="5760" w:hanging="360"/>
+      </w:pPr>
+      <w:rPr>
+        <w:rFonts w:ascii="Courier New" w:hAnsi="Courier New" w:cs="Courier New" w:hint="default"/>
+      </w:rPr>
+    </w:lvl>
+    <w:lvl w:ilvl="8" w:tplc="08090005" w:tentative="1">
+      <w:start w:val="1"/>
+      <w:numFmt w:val="bullet"/>
+      <w:lvlText w:val=""/>
+      <w:lvlJc w:val="left"/>
+      <w:pPr>
+        <w:ind w:left="6480" w:hanging="360"/>
+      </w:pPr>
+      <w:rPr>
+        <w:rFonts w:ascii="Wingdings" w:hAnsi="Wingdings" w:hint="default"/>
+      </w:rPr>
+    </w:lvl>
+  </w:abstractNum>
+  <w:abstractNum w:abstractNumId="22" w15:restartNumberingAfterBreak="0">
+    <w:nsid w:val="7A8636F3"/>
+    <w:multiLevelType w:val="hybridMultilevel"/>
+    <w:tmpl w:val="912CCF9E"/>
+    <w:lvl w:ilvl="0" w:tplc="0809000F">
+      <w:start w:val="1"/>
+      <w:numFmt w:val="decimal"/>
+      <w:lvlText w:val="%1."/>
+      <w:lvlJc w:val="left"/>
+      <w:pPr>
+        <w:ind w:left="1440" w:hanging="360"/>
+      </w:pPr>
+    </w:lvl>
+    <w:lvl w:ilvl="1" w:tplc="08090019" w:tentative="1">
+      <w:start w:val="1"/>
+      <w:numFmt w:val="lowerLetter"/>
+      <w:lvlText w:val="%2."/>
+      <w:lvlJc w:val="left"/>
+      <w:pPr>
+        <w:ind w:left="2160" w:hanging="360"/>
+      </w:pPr>
+    </w:lvl>
+    <w:lvl w:ilvl="2" w:tplc="0809001B" w:tentative="1">
+      <w:start w:val="1"/>
+      <w:numFmt w:val="lowerRoman"/>
+      <w:lvlText w:val="%3."/>
+      <w:lvlJc w:val="right"/>
+      <w:pPr>
+        <w:ind w:left="2880" w:hanging="180"/>
+      </w:pPr>
+    </w:lvl>
+    <w:lvl w:ilvl="3" w:tplc="0809000F" w:tentative="1">
+      <w:start w:val="1"/>
+      <w:numFmt w:val="decimal"/>
+      <w:lvlText w:val="%4."/>
+      <w:lvlJc w:val="left"/>
+      <w:pPr>
+        <w:ind w:left="3600" w:hanging="360"/>
+      </w:pPr>
+    </w:lvl>
+    <w:lvl w:ilvl="4" w:tplc="08090019" w:tentative="1">
+      <w:start w:val="1"/>
+      <w:numFmt w:val="lowerLetter"/>
+      <w:lvlText w:val="%5."/>
+      <w:lvlJc w:val="left"/>
+      <w:pPr>
+        <w:ind w:left="4320" w:hanging="360"/>
+      </w:pPr>
+    </w:lvl>
+    <w:lvl w:ilvl="5" w:tplc="0809001B" w:tentative="1">
+      <w:start w:val="1"/>
+      <w:numFmt w:val="lowerRoman"/>
+      <w:lvlText w:val="%6."/>
+      <w:lvlJc w:val="right"/>
+      <w:pPr>
+        <w:ind w:left="5040" w:hanging="180"/>
+      </w:pPr>
+    </w:lvl>
+    <w:lvl w:ilvl="6" w:tplc="0809000F" w:tentative="1">
+      <w:start w:val="1"/>
+      <w:numFmt w:val="decimal"/>
+      <w:lvlText w:val="%7."/>
+      <w:lvlJc w:val="left"/>
+      <w:pPr>
+        <w:ind w:left="5760" w:hanging="360"/>
+      </w:pPr>
+    </w:lvl>
+    <w:lvl w:ilvl="7" w:tplc="08090019" w:tentative="1">
+      <w:start w:val="1"/>
+      <w:numFmt w:val="lowerLetter"/>
+      <w:lvlText w:val="%8."/>
+      <w:lvlJc w:val="left"/>
+      <w:pPr>
+        <w:ind w:left="6480" w:hanging="360"/>
+      </w:pPr>
+    </w:lvl>
+    <w:lvl w:ilvl="8" w:tplc="0809001B" w:tentative="1">
+      <w:start w:val="1"/>
+      <w:numFmt w:val="lowerRoman"/>
+      <w:lvlText w:val="%9."/>
+      <w:lvlJc w:val="right"/>
+      <w:pPr>
+        <w:ind w:left="7200" w:hanging="180"/>
+      </w:pPr>
+    </w:lvl>
+  </w:abstractNum>
+  <w:abstractNum w:abstractNumId="23" w15:restartNumberingAfterBreak="0">
+    <w:nsid w:val="7F6217AE"/>
+    <w:multiLevelType w:val="hybridMultilevel"/>
+    <w:tmpl w:val="2AFC7B42"/>
+    <w:lvl w:ilvl="0" w:tplc="08090001">
+      <w:start w:val="1"/>
+      <w:numFmt w:val="bullet"/>
+      <w:lvlText w:val=""/>
+      <w:lvlJc w:val="left"/>
+      <w:pPr>
+        <w:ind w:left="720" w:hanging="360"/>
+      </w:pPr>
+      <w:rPr>
+        <w:rFonts w:ascii="Symbol" w:hAnsi="Symbol" w:hint="default"/>
+      </w:rPr>
+    </w:lvl>
+    <w:lvl w:ilvl="1" w:tplc="08090003">
+      <w:start w:val="1"/>
+      <w:numFmt w:val="bullet"/>
+      <w:lvlText w:val="o"/>
+      <w:lvlJc w:val="left"/>
+      <w:pPr>
+        <w:ind w:left="1440" w:hanging="360"/>
+      </w:pPr>
+      <w:rPr>
+        <w:rFonts w:ascii="Courier New" w:hAnsi="Courier New" w:cs="Courier New" w:hint="default"/>
+      </w:rPr>
+    </w:lvl>
+    <w:lvl w:ilvl="2" w:tplc="08090005">
+      <w:start w:val="1"/>
+      <w:numFmt w:val="bullet"/>
+      <w:lvlText w:val=""/>
+      <w:lvlJc w:val="left"/>
+      <w:pPr>
+        <w:ind w:left="2160" w:hanging="360"/>
+      </w:pPr>
+      <w:rPr>
+        <w:rFonts w:ascii="Wingdings" w:hAnsi="Wingdings" w:hint="default"/>
+      </w:rPr>
+    </w:lvl>
+    <w:lvl w:ilvl="3" w:tplc="08090001">
+      <w:start w:val="1"/>
+      <w:numFmt w:val="bullet"/>
+      <w:lvlText w:val=""/>
+      <w:lvlJc w:val="left"/>
+      <w:pPr>
+        <w:ind w:left="2880" w:hanging="360"/>
+      </w:pPr>
+      <w:rPr>
+        <w:rFonts w:ascii="Symbol" w:hAnsi="Symbol" w:hint="default"/>
+      </w:rPr>
+    </w:lvl>
+    <w:lvl w:ilvl="4" w:tplc="08090003">
+      <w:start w:val="1"/>
+      <w:numFmt w:val="bullet"/>
+      <w:lvlText w:val="o"/>
+      <w:lvlJc w:val="left"/>
+      <w:pPr>
+        <w:ind w:left="3600" w:hanging="360"/>
+      </w:pPr>
+      <w:rPr>
+        <w:rFonts w:ascii="Courier New" w:hAnsi="Courier New" w:cs="Courier New" w:hint="default"/>
+      </w:rPr>
+    </w:lvl>
+    <w:lvl w:ilvl="5" w:tplc="08090005">
+      <w:start w:val="1"/>
+      <w:numFmt w:val="bullet"/>
+      <w:lvlText w:val=""/>
+      <w:lvlJc w:val="left"/>
+      <w:pPr>
+        <w:ind w:left="4320" w:hanging="360"/>
+      </w:pPr>
+      <w:rPr>
+        <w:rFonts w:ascii="Wingdings" w:hAnsi="Wingdings" w:hint="default"/>
+      </w:rPr>
+    </w:lvl>
+    <w:lvl w:ilvl="6" w:tplc="08090001">
+      <w:start w:val="1"/>
+      <w:numFmt w:val="bullet"/>
+      <w:lvlText w:val=""/>
+      <w:lvlJc w:val="left"/>
+      <w:pPr>
+        <w:ind w:left="5040" w:hanging="360"/>
+      </w:pPr>
+      <w:rPr>
+        <w:rFonts w:ascii="Symbol" w:hAnsi="Symbol" w:hint="default"/>
+      </w:rPr>
+    </w:lvl>
+    <w:lvl w:ilvl="7" w:tplc="08090003">
+      <w:start w:val="1"/>
+      <w:numFmt w:val="bullet"/>
+      <w:lvlText w:val="o"/>
+      <w:lvlJc w:val="left"/>
+      <w:pPr>
+        <w:ind w:left="5760" w:hanging="360"/>
+      </w:pPr>
+      <w:rPr>
+        <w:rFonts w:ascii="Courier New" w:hAnsi="Courier New" w:cs="Courier New" w:hint="default"/>
+      </w:rPr>
+    </w:lvl>
+    <w:lvl w:ilvl="8" w:tplc="08090005">
+      <w:start w:val="1"/>
+      <w:numFmt w:val="bullet"/>
+      <w:lvlText w:val=""/>
+      <w:lvlJc w:val="left"/>
+      <w:pPr>
+        <w:ind w:left="6480" w:hanging="360"/>
+      </w:pPr>
+      <w:rPr>
+        <w:rFonts w:ascii="Wingdings" w:hAnsi="Wingdings" w:hint="default"/>
+      </w:rPr>
+    </w:lvl>
+  </w:abstractNum>
   <w:num w:numId="1">
-    <w:abstractNumId w:val="12"/>
+    <w:abstractNumId w:val="15"/>
   </w:num>
   <w:num w:numId="2">
-    <w:abstractNumId w:val="11"/>
+    <w:abstractNumId w:val="13"/>
   </w:num>
   <w:num w:numId="3">
     <w:abstractNumId w:val="2"/>
   </w:num>
   <w:num w:numId="4">
-    <w:abstractNumId w:val="6"/>
+    <w:abstractNumId w:val="7"/>
   </w:num>
   <w:num w:numId="5">
-    <w:abstractNumId w:val="14"/>
+    <w:abstractNumId w:val="17"/>
   </w:num>
   <w:num w:numId="6">
-    <w:abstractNumId w:val="8"/>
+    <w:abstractNumId w:val="9"/>
   </w:num>
   <w:num w:numId="7">
     <w:abstractNumId w:val="1"/>
   </w:num>
   <w:num w:numId="8">
-    <w:abstractNumId w:val="13"/>
+    <w:abstractNumId w:val="16"/>
   </w:num>
   <w:num w:numId="9">
     <w:abstractNumId w:val="0"/>
@@ -3488,25 +4875,46 @@
     <w:abstractNumId w:val="4"/>
   </w:num>
   <w:num w:numId="11">
-    <w:abstractNumId w:val="16"/>
+    <w:abstractNumId w:val="20"/>
   </w:num>
   <w:num w:numId="12">
+    <w:abstractNumId w:val="12"/>
+  </w:num>
+  <w:num w:numId="13">
     <w:abstractNumId w:val="10"/>
   </w:num>
-  <w:num w:numId="13">
-    <w:abstractNumId w:val="9"/>
-  </w:num>
   <w:num w:numId="14">
-    <w:abstractNumId w:val="15"/>
+    <w:abstractNumId w:val="19"/>
   </w:num>
   <w:num w:numId="15">
     <w:abstractNumId w:val="5"/>
   </w:num>
   <w:num w:numId="16">
-    <w:abstractNumId w:val="7"/>
+    <w:abstractNumId w:val="8"/>
   </w:num>
   <w:num w:numId="17">
     <w:abstractNumId w:val="3"/>
+  </w:num>
+  <w:num w:numId="18">
+    <w:abstractNumId w:val="21"/>
+  </w:num>
+  <w:num w:numId="19">
+    <w:abstractNumId w:val="6"/>
+  </w:num>
+  <w:num w:numId="20">
+    <w:abstractNumId w:val="11"/>
+  </w:num>
+  <w:num w:numId="21">
+    <w:abstractNumId w:val="18"/>
+  </w:num>
+  <w:num w:numId="22">
+    <w:abstractNumId w:val="23"/>
+  </w:num>
+  <w:num w:numId="23">
+    <w:abstractNumId w:val="22"/>
+  </w:num>
+  <w:num w:numId="24">
+    <w:abstractNumId w:val="14"/>
   </w:num>
 </w:numbering>
 </file>
@@ -3634,13 +5042,57 @@
     <w:lsdException w:name="HTML Sample" w:semiHidden="1" w:unhideWhenUsed="1"/>
     <w:lsdException w:name="HTML Typewriter" w:semiHidden="1" w:unhideWhenUsed="1"/>
     <w:lsdException w:name="HTML Variable" w:semiHidden="1" w:unhideWhenUsed="1"/>
+    <w:lsdException w:name="Normal Table" w:semiHidden="1" w:unhideWhenUsed="1"/>
     <w:lsdException w:name="annotation subject" w:semiHidden="1" w:unhideWhenUsed="1"/>
     <w:lsdException w:name="No List" w:semiHidden="1" w:unhideWhenUsed="1"/>
     <w:lsdException w:name="Outline List 1" w:semiHidden="1" w:unhideWhenUsed="1"/>
     <w:lsdException w:name="Outline List 2" w:semiHidden="1" w:unhideWhenUsed="1"/>
     <w:lsdException w:name="Outline List 3" w:semiHidden="1" w:unhideWhenUsed="1"/>
+    <w:lsdException w:name="Table Simple 1" w:semiHidden="1" w:unhideWhenUsed="1"/>
+    <w:lsdException w:name="Table Simple 2" w:semiHidden="1" w:unhideWhenUsed="1"/>
+    <w:lsdException w:name="Table Simple 3" w:semiHidden="1" w:unhideWhenUsed="1"/>
+    <w:lsdException w:name="Table Classic 1" w:semiHidden="1" w:unhideWhenUsed="1"/>
+    <w:lsdException w:name="Table Classic 2" w:semiHidden="1" w:unhideWhenUsed="1"/>
+    <w:lsdException w:name="Table Classic 3" w:semiHidden="1" w:unhideWhenUsed="1"/>
+    <w:lsdException w:name="Table Classic 4" w:semiHidden="1" w:unhideWhenUsed="1"/>
+    <w:lsdException w:name="Table Colorful 1" w:semiHidden="1" w:unhideWhenUsed="1"/>
+    <w:lsdException w:name="Table Colorful 2" w:semiHidden="1" w:unhideWhenUsed="1"/>
+    <w:lsdException w:name="Table Colorful 3" w:semiHidden="1" w:unhideWhenUsed="1"/>
+    <w:lsdException w:name="Table Columns 1" w:semiHidden="1" w:unhideWhenUsed="1"/>
+    <w:lsdException w:name="Table Columns 2" w:semiHidden="1" w:unhideWhenUsed="1"/>
+    <w:lsdException w:name="Table Columns 3" w:semiHidden="1" w:unhideWhenUsed="1"/>
+    <w:lsdException w:name="Table Columns 4" w:semiHidden="1" w:unhideWhenUsed="1"/>
+    <w:lsdException w:name="Table Columns 5" w:semiHidden="1" w:unhideWhenUsed="1"/>
+    <w:lsdException w:name="Table Grid 1" w:semiHidden="1" w:unhideWhenUsed="1"/>
+    <w:lsdException w:name="Table Grid 2" w:semiHidden="1" w:unhideWhenUsed="1"/>
+    <w:lsdException w:name="Table Grid 3" w:semiHidden="1" w:unhideWhenUsed="1"/>
+    <w:lsdException w:name="Table Grid 4" w:semiHidden="1" w:unhideWhenUsed="1"/>
+    <w:lsdException w:name="Table Grid 5" w:semiHidden="1" w:unhideWhenUsed="1"/>
+    <w:lsdException w:name="Table Grid 6" w:semiHidden="1" w:unhideWhenUsed="1"/>
+    <w:lsdException w:name="Table Grid 7" w:semiHidden="1" w:unhideWhenUsed="1"/>
+    <w:lsdException w:name="Table Grid 8" w:semiHidden="1" w:unhideWhenUsed="1"/>
+    <w:lsdException w:name="Table List 1" w:semiHidden="1" w:unhideWhenUsed="1"/>
+    <w:lsdException w:name="Table List 2" w:semiHidden="1" w:unhideWhenUsed="1"/>
+    <w:lsdException w:name="Table List 3" w:semiHidden="1" w:unhideWhenUsed="1"/>
+    <w:lsdException w:name="Table List 4" w:semiHidden="1" w:unhideWhenUsed="1"/>
+    <w:lsdException w:name="Table List 5" w:semiHidden="1" w:unhideWhenUsed="1"/>
+    <w:lsdException w:name="Table List 6" w:semiHidden="1" w:unhideWhenUsed="1"/>
+    <w:lsdException w:name="Table List 7" w:semiHidden="1" w:unhideWhenUsed="1"/>
+    <w:lsdException w:name="Table List 8" w:semiHidden="1" w:unhideWhenUsed="1"/>
+    <w:lsdException w:name="Table 3D effects 1" w:semiHidden="1" w:unhideWhenUsed="1"/>
+    <w:lsdException w:name="Table 3D effects 2" w:semiHidden="1" w:unhideWhenUsed="1"/>
+    <w:lsdException w:name="Table 3D effects 3" w:semiHidden="1" w:unhideWhenUsed="1"/>
+    <w:lsdException w:name="Table Contemporary" w:semiHidden="1" w:unhideWhenUsed="1"/>
+    <w:lsdException w:name="Table Elegant" w:semiHidden="1" w:unhideWhenUsed="1"/>
+    <w:lsdException w:name="Table Professional" w:semiHidden="1" w:unhideWhenUsed="1"/>
+    <w:lsdException w:name="Table Subtle 1" w:semiHidden="1" w:unhideWhenUsed="1"/>
+    <w:lsdException w:name="Table Subtle 2" w:semiHidden="1" w:unhideWhenUsed="1"/>
+    <w:lsdException w:name="Table Web 1" w:semiHidden="1" w:unhideWhenUsed="1"/>
+    <w:lsdException w:name="Table Web 2" w:semiHidden="1" w:unhideWhenUsed="1"/>
+    <w:lsdException w:name="Table Web 3" w:semiHidden="1" w:unhideWhenUsed="1"/>
     <w:lsdException w:name="Balloon Text" w:semiHidden="1" w:unhideWhenUsed="1"/>
     <w:lsdException w:name="Table Grid" w:uiPriority="39"/>
+    <w:lsdException w:name="Table Theme" w:semiHidden="1" w:unhideWhenUsed="1"/>
     <w:lsdException w:name="Placeholder Text" w:semiHidden="1"/>
     <w:lsdException w:name="No Spacing" w:uiPriority="1" w:qFormat="1"/>
     <w:lsdException w:name="Light Shading" w:uiPriority="60"/>

</xml_diff>